<commit_message>
Derek's part of week1 status report
</commit_message>
<xml_diff>
--- a/statusReports/week1.docx
+++ b/statusReports/week1.docx
@@ -1,6 +1,6 @@
 
 <file path=word/document.xml><?xml version="1.0" encoding="utf-8"?>
-<w:document xmlns:wpc="http://schemas.microsoft.com/office/word/2010/wordprocessingCanvas" xmlns:mo="http://schemas.microsoft.com/office/mac/office/2008/main" xmlns:mc="http://schemas.openxmlformats.org/markup-compatibility/2006" xmlns:mv="urn:schemas-microsoft-com:mac:vml" xmlns:o="urn:schemas-microsoft-com:office:office" xmlns:r="http://schemas.openxmlformats.org/officeDocument/2006/relationships" xmlns:m="http://schemas.openxmlformats.org/officeDocument/2006/math" xmlns:v="urn:schemas-microsoft-com:vml" xmlns:wp14="http://schemas.microsoft.com/office/word/2010/wordprocessingDrawing" xmlns:wp="http://schemas.openxmlformats.org/drawingml/2006/wordprocessingDrawing" xmlns:w10="urn:schemas-microsoft-com:office:word" xmlns:w="http://schemas.openxmlformats.org/wordprocessingml/2006/main" xmlns:w14="http://schemas.microsoft.com/office/word/2010/wordml" xmlns:wpg="http://schemas.microsoft.com/office/word/2010/wordprocessingGroup" xmlns:wpi="http://schemas.microsoft.com/office/word/2010/wordprocessingInk" xmlns:wne="http://schemas.microsoft.com/office/word/2006/wordml" xmlns:wps="http://schemas.microsoft.com/office/word/2010/wordprocessingShape" mc:Ignorable="w14 wp14">
+<w:document xmlns:wpc="http://schemas.microsoft.com/office/word/2010/wordprocessingCanvas" xmlns:mc="http://schemas.openxmlformats.org/markup-compatibility/2006" xmlns:o="urn:schemas-microsoft-com:office:office" xmlns:r="http://schemas.openxmlformats.org/officeDocument/2006/relationships" xmlns:m="http://schemas.openxmlformats.org/officeDocument/2006/math" xmlns:v="urn:schemas-microsoft-com:vml" xmlns:wp14="http://schemas.microsoft.com/office/word/2010/wordprocessingDrawing" xmlns:wp="http://schemas.openxmlformats.org/drawingml/2006/wordprocessingDrawing" xmlns:w10="urn:schemas-microsoft-com:office:word" xmlns:w="http://schemas.openxmlformats.org/wordprocessingml/2006/main" xmlns:w14="http://schemas.microsoft.com/office/word/2010/wordml" xmlns:wpg="http://schemas.microsoft.com/office/word/2010/wordprocessingGroup" xmlns:wpi="http://schemas.microsoft.com/office/word/2010/wordprocessingInk" xmlns:wne="http://schemas.microsoft.com/office/word/2006/wordml" xmlns:wps="http://schemas.microsoft.com/office/word/2010/wordprocessingShape" mc:Ignorable="w14 wp14">
   <w:body>
     <w:p>
       <w:pPr>
@@ -124,6 +124,7 @@
             <w:listItem w:displayText="11" w:value="11"/>
           </w:comboBox>
         </w:sdtPr>
+        <w:sdtEndPr/>
         <w:sdtContent>
           <w:r>
             <w:rPr>
@@ -187,6 +188,7 @@
           </w:placeholder>
           <w:showingPlcHdr/>
         </w:sdtPr>
+        <w:sdtEndPr/>
         <w:sdtContent>
           <w:r>
             <w:rPr>
@@ -226,25 +228,7 @@
           <w:sz w:val="24"/>
           <w:szCs w:val="24"/>
         </w:rPr>
-        <w:t xml:space="preserve">Scott Christensen, Derek Whitman, </w:t>
-      </w:r>
-      <w:proofErr w:type="gramStart"/>
-      <w:r>
-        <w:rPr>
-          <w:b/>
-          <w:sz w:val="24"/>
-          <w:szCs w:val="24"/>
-        </w:rPr>
-        <w:t>Jocelynn</w:t>
-      </w:r>
-      <w:proofErr w:type="gramEnd"/>
-      <w:r>
-        <w:rPr>
-          <w:b/>
-          <w:sz w:val="24"/>
-          <w:szCs w:val="24"/>
-        </w:rPr>
-        <w:t xml:space="preserve"> Anderson</w:t>
+        <w:t>Scott Christensen, Derek Whitman, Jocelynn Anderson</w:t>
       </w:r>
     </w:p>
     <w:p>
@@ -328,6 +312,7 @@
           <w:docPart w:val="2D8CC7C439264567A733658E5DEF47B0"/>
         </w:placeholder>
       </w:sdtPr>
+      <w:sdtEndPr/>
       <w:sdtContent>
         <w:p>
           <w:pPr>
@@ -465,8 +450,10 @@
         <w:p>
           <w:pPr>
             <w:rPr>
-              <w:sz w:val="24"/>
-              <w:szCs w:val="24"/>
+              <w:rFonts w:eastAsia="Malgun Gothic" w:hint="eastAsia"/>
+              <w:sz w:val="24"/>
+              <w:szCs w:val="24"/>
+              <w:lang w:eastAsia="ko-KR"/>
             </w:rPr>
           </w:pPr>
           <w:r>
@@ -474,7 +461,34 @@
               <w:sz w:val="24"/>
               <w:szCs w:val="24"/>
             </w:rPr>
-            <w:t>Derek is currently…</w:t>
+            <w:t>Derek is currently writing functionality to send encoded data to the model to represent new events to be stored in the database.</w:t>
+          </w:r>
+          <w:r>
+            <w:rPr>
+              <w:rFonts w:eastAsia="Malgun Gothic" w:hint="eastAsia"/>
+              <w:sz w:val="24"/>
+              <w:szCs w:val="24"/>
+              <w:lang w:eastAsia="ko-KR"/>
+            </w:rPr>
+            <w:t xml:space="preserve"> This </w:t>
+          </w:r>
+          <w:r>
+            <w:rPr>
+              <w:rFonts w:eastAsia="Malgun Gothic"/>
+              <w:sz w:val="24"/>
+              <w:szCs w:val="24"/>
+              <w:lang w:eastAsia="ko-KR"/>
+            </w:rPr>
+            <w:t>should</w:t>
+          </w:r>
+          <w:r>
+            <w:rPr>
+              <w:rFonts w:eastAsia="Malgun Gothic" w:hint="eastAsia"/>
+              <w:sz w:val="24"/>
+              <w:szCs w:val="24"/>
+              <w:lang w:eastAsia="ko-KR"/>
+            </w:rPr>
+            <w:t xml:space="preserve"> be ready by Wednesday morning.</w:t>
           </w:r>
         </w:p>
         <w:p>
@@ -498,8 +512,6 @@
             </w:rPr>
             <w:t xml:space="preserve"> timeline and getting events from the database to display. She will finish this by Wednesday morning. She will then work on the link between the data displayed on the map and the events in the timeline. By next week she plans on having a connection between the two that allows one to be highlighted when the other is highlighted.</w:t>
           </w:r>
-          <w:bookmarkStart w:id="0" w:name="_GoBack"/>
-          <w:bookmarkEnd w:id="0"/>
           <w:r>
             <w:rPr>
               <w:sz w:val="24"/>
@@ -554,14 +566,44 @@
           <w:docPart w:val="7EBD9D2A4FE14B9695F0DA4C5EF37745"/>
         </w:placeholder>
       </w:sdtPr>
+      <w:sdtEndPr/>
       <w:sdtContent>
         <w:p>
           <w:pPr>
             <w:pStyle w:val="NoSpacing"/>
             <w:rPr>
-              <w:b/>
-              <w:sz w:val="24"/>
-              <w:szCs w:val="24"/>
+              <w:rFonts w:hint="eastAsia"/>
+              <w:sz w:val="24"/>
+              <w:szCs w:val="24"/>
+              <w:lang w:eastAsia="ko-KR"/>
+            </w:rPr>
+          </w:pPr>
+          <w:r>
+            <w:rPr>
+              <w:rFonts w:hint="eastAsia"/>
+              <w:sz w:val="24"/>
+              <w:szCs w:val="24"/>
+              <w:lang w:eastAsia="ko-KR"/>
+            </w:rPr>
+            <w:t>Scott</w:t>
+          </w:r>
+          <w:r>
+            <w:rPr>
+              <w:sz w:val="24"/>
+              <w:szCs w:val="24"/>
+              <w:lang w:eastAsia="ko-KR"/>
+            </w:rPr>
+            <w:t>…</w:t>
+          </w:r>
+        </w:p>
+        <w:p>
+          <w:pPr>
+            <w:pStyle w:val="NoSpacing"/>
+            <w:rPr>
+              <w:rFonts w:hint="eastAsia"/>
+              <w:sz w:val="24"/>
+              <w:szCs w:val="24"/>
+              <w:lang w:eastAsia="ko-KR"/>
             </w:rPr>
           </w:pPr>
         </w:p>
@@ -569,16 +611,96 @@
           <w:pPr>
             <w:pStyle w:val="NoSpacing"/>
             <w:rPr>
-              <w:sz w:val="24"/>
-              <w:szCs w:val="24"/>
+              <w:rFonts w:hint="eastAsia"/>
+              <w:b/>
+              <w:sz w:val="24"/>
+              <w:szCs w:val="24"/>
+              <w:lang w:eastAsia="ko-KR"/>
             </w:rPr>
           </w:pPr>
           <w:r>
             <w:rPr>
-              <w:sz w:val="24"/>
-              <w:szCs w:val="24"/>
+              <w:rFonts w:hint="eastAsia"/>
+              <w:sz w:val="24"/>
+              <w:szCs w:val="24"/>
+              <w:lang w:eastAsia="ko-KR"/>
+            </w:rPr>
+            <w:lastRenderedPageBreak/>
+            <w:t xml:space="preserve">Derek will be working on creating a login form </w:t>
+          </w:r>
+          <w:r>
+            <w:rPr>
+              <w:sz w:val="24"/>
+              <w:szCs w:val="24"/>
+              <w:lang w:eastAsia="ko-KR"/>
+            </w:rPr>
+            <w:t>for the</w:t>
+          </w:r>
+          <w:r>
+            <w:rPr>
+              <w:rFonts w:hint="eastAsia"/>
+              <w:sz w:val="24"/>
+              <w:szCs w:val="24"/>
+              <w:lang w:eastAsia="ko-KR"/>
+            </w:rPr>
+            <w:t xml:space="preserve"> users which will then initiate a function to supply all the events for that user from the database and draw all the events onto the map. This should be done by Friday of next week.</w:t>
+          </w:r>
+          <w:bookmarkStart w:id="0" w:name="_GoBack"/>
+          <w:bookmarkEnd w:id="0"/>
+          <w:r>
+            <w:rPr>
+              <w:rFonts w:hint="eastAsia"/>
+              <w:sz w:val="24"/>
+              <w:szCs w:val="24"/>
+              <w:lang w:eastAsia="ko-KR"/>
             </w:rPr>
             <w:t xml:space="preserve"> </w:t>
+          </w:r>
+        </w:p>
+        <w:p>
+          <w:pPr>
+            <w:pStyle w:val="NoSpacing"/>
+            <w:rPr>
+              <w:rFonts w:hint="eastAsia"/>
+              <w:sz w:val="24"/>
+              <w:szCs w:val="24"/>
+              <w:lang w:eastAsia="ko-KR"/>
+            </w:rPr>
+          </w:pPr>
+          <w:r>
+            <w:rPr>
+              <w:sz w:val="24"/>
+              <w:szCs w:val="24"/>
+            </w:rPr>
+            <w:t xml:space="preserve"> </w:t>
+          </w:r>
+        </w:p>
+        <w:p>
+          <w:pPr>
+            <w:pStyle w:val="NoSpacing"/>
+            <w:rPr>
+              <w:rFonts w:hint="eastAsia"/>
+              <w:sz w:val="24"/>
+              <w:szCs w:val="24"/>
+              <w:lang w:eastAsia="ko-KR"/>
+            </w:rPr>
+          </w:pPr>
+          <w:r>
+            <w:rPr>
+              <w:rFonts w:hint="eastAsia"/>
+              <w:sz w:val="24"/>
+              <w:szCs w:val="24"/>
+              <w:lang w:eastAsia="ko-KR"/>
+            </w:rPr>
+            <w:t>Jocelynn</w:t>
+          </w:r>
+          <w:r>
+            <w:rPr>
+              <w:sz w:val="24"/>
+              <w:szCs w:val="24"/>
+              <w:lang w:eastAsia="ko-KR"/>
+            </w:rPr>
+            <w:t>…</w:t>
           </w:r>
         </w:p>
         <w:p>
@@ -613,7 +735,7 @@
 </file>
 
 <file path=word/endnotes.xml><?xml version="1.0" encoding="utf-8"?>
-<w:endnotes xmlns:wpc="http://schemas.microsoft.com/office/word/2010/wordprocessingCanvas" xmlns:mo="http://schemas.microsoft.com/office/mac/office/2008/main" xmlns:mc="http://schemas.openxmlformats.org/markup-compatibility/2006" xmlns:mv="urn:schemas-microsoft-com:mac:vml" xmlns:o="urn:schemas-microsoft-com:office:office" xmlns:r="http://schemas.openxmlformats.org/officeDocument/2006/relationships" xmlns:m="http://schemas.openxmlformats.org/officeDocument/2006/math" xmlns:v="urn:schemas-microsoft-com:vml" xmlns:wp14="http://schemas.microsoft.com/office/word/2010/wordprocessingDrawing" xmlns:wp="http://schemas.openxmlformats.org/drawingml/2006/wordprocessingDrawing" xmlns:w10="urn:schemas-microsoft-com:office:word" xmlns:w="http://schemas.openxmlformats.org/wordprocessingml/2006/main" xmlns:w14="http://schemas.microsoft.com/office/word/2010/wordml" xmlns:wpg="http://schemas.microsoft.com/office/word/2010/wordprocessingGroup" xmlns:wpi="http://schemas.microsoft.com/office/word/2010/wordprocessingInk" xmlns:wne="http://schemas.microsoft.com/office/word/2006/wordml" xmlns:wps="http://schemas.microsoft.com/office/word/2010/wordprocessingShape" mc:Ignorable="w14 wp14">
+<w:endnotes xmlns:wpc="http://schemas.microsoft.com/office/word/2010/wordprocessingCanvas" xmlns:mc="http://schemas.openxmlformats.org/markup-compatibility/2006" xmlns:o="urn:schemas-microsoft-com:office:office" xmlns:r="http://schemas.openxmlformats.org/officeDocument/2006/relationships" xmlns:m="http://schemas.openxmlformats.org/officeDocument/2006/math" xmlns:v="urn:schemas-microsoft-com:vml" xmlns:wp14="http://schemas.microsoft.com/office/word/2010/wordprocessingDrawing" xmlns:wp="http://schemas.openxmlformats.org/drawingml/2006/wordprocessingDrawing" xmlns:w10="urn:schemas-microsoft-com:office:word" xmlns:w="http://schemas.openxmlformats.org/wordprocessingml/2006/main" xmlns:w14="http://schemas.microsoft.com/office/word/2010/wordml" xmlns:wpg="http://schemas.microsoft.com/office/word/2010/wordprocessingGroup" xmlns:wpi="http://schemas.microsoft.com/office/word/2010/wordprocessingInk" xmlns:wne="http://schemas.microsoft.com/office/word/2006/wordml" xmlns:wps="http://schemas.microsoft.com/office/word/2010/wordprocessingShape" mc:Ignorable="w14 wp14">
   <w:endnote w:type="separator" w:id="-1">
     <w:p>
       <w:pPr>
@@ -638,7 +760,7 @@
 </file>
 
 <file path=word/footer1.xml><?xml version="1.0" encoding="utf-8"?>
-<w:ftr xmlns:wpc="http://schemas.microsoft.com/office/word/2010/wordprocessingCanvas" xmlns:mo="http://schemas.microsoft.com/office/mac/office/2008/main" xmlns:mc="http://schemas.openxmlformats.org/markup-compatibility/2006" xmlns:mv="urn:schemas-microsoft-com:mac:vml" xmlns:o="urn:schemas-microsoft-com:office:office" xmlns:r="http://schemas.openxmlformats.org/officeDocument/2006/relationships" xmlns:m="http://schemas.openxmlformats.org/officeDocument/2006/math" xmlns:v="urn:schemas-microsoft-com:vml" xmlns:wp14="http://schemas.microsoft.com/office/word/2010/wordprocessingDrawing" xmlns:wp="http://schemas.openxmlformats.org/drawingml/2006/wordprocessingDrawing" xmlns:w10="urn:schemas-microsoft-com:office:word" xmlns:w="http://schemas.openxmlformats.org/wordprocessingml/2006/main" xmlns:w14="http://schemas.microsoft.com/office/word/2010/wordml" xmlns:wpg="http://schemas.microsoft.com/office/word/2010/wordprocessingGroup" xmlns:wpi="http://schemas.microsoft.com/office/word/2010/wordprocessingInk" xmlns:wne="http://schemas.microsoft.com/office/word/2006/wordml" xmlns:wps="http://schemas.microsoft.com/office/word/2010/wordprocessingShape" mc:Ignorable="w14 wp14">
+<w:ftr xmlns:wpc="http://schemas.microsoft.com/office/word/2010/wordprocessingCanvas" xmlns:mc="http://schemas.openxmlformats.org/markup-compatibility/2006" xmlns:o="urn:schemas-microsoft-com:office:office" xmlns:r="http://schemas.openxmlformats.org/officeDocument/2006/relationships" xmlns:m="http://schemas.openxmlformats.org/officeDocument/2006/math" xmlns:v="urn:schemas-microsoft-com:vml" xmlns:wp14="http://schemas.microsoft.com/office/word/2010/wordprocessingDrawing" xmlns:wp="http://schemas.openxmlformats.org/drawingml/2006/wordprocessingDrawing" xmlns:w10="urn:schemas-microsoft-com:office:word" xmlns:w="http://schemas.openxmlformats.org/wordprocessingml/2006/main" xmlns:w14="http://schemas.microsoft.com/office/word/2010/wordml" xmlns:wpg="http://schemas.microsoft.com/office/word/2010/wordprocessingGroup" xmlns:wpi="http://schemas.microsoft.com/office/word/2010/wordprocessingInk" xmlns:wne="http://schemas.microsoft.com/office/word/2006/wordml" xmlns:wps="http://schemas.microsoft.com/office/word/2010/wordprocessingShape" mc:Ignorable="w14 wp14">
   <w:p>
     <w:pPr>
       <w:pStyle w:val="Footer"/>
@@ -676,7 +798,7 @@
 </file>
 
 <file path=word/footer2.xml><?xml version="1.0" encoding="utf-8"?>
-<w:ftr xmlns:wpc="http://schemas.microsoft.com/office/word/2010/wordprocessingCanvas" xmlns:mo="http://schemas.microsoft.com/office/mac/office/2008/main" xmlns:mc="http://schemas.openxmlformats.org/markup-compatibility/2006" xmlns:mv="urn:schemas-microsoft-com:mac:vml" xmlns:o="urn:schemas-microsoft-com:office:office" xmlns:r="http://schemas.openxmlformats.org/officeDocument/2006/relationships" xmlns:m="http://schemas.openxmlformats.org/officeDocument/2006/math" xmlns:v="urn:schemas-microsoft-com:vml" xmlns:wp14="http://schemas.microsoft.com/office/word/2010/wordprocessingDrawing" xmlns:wp="http://schemas.openxmlformats.org/drawingml/2006/wordprocessingDrawing" xmlns:w10="urn:schemas-microsoft-com:office:word" xmlns:w="http://schemas.openxmlformats.org/wordprocessingml/2006/main" xmlns:w14="http://schemas.microsoft.com/office/word/2010/wordml" xmlns:wpg="http://schemas.microsoft.com/office/word/2010/wordprocessingGroup" xmlns:wpi="http://schemas.microsoft.com/office/word/2010/wordprocessingInk" xmlns:wne="http://schemas.microsoft.com/office/word/2006/wordml" xmlns:wps="http://schemas.microsoft.com/office/word/2010/wordprocessingShape" mc:Ignorable="w14 wp14">
+<w:ftr xmlns:wpc="http://schemas.microsoft.com/office/word/2010/wordprocessingCanvas" xmlns:mc="http://schemas.openxmlformats.org/markup-compatibility/2006" xmlns:o="urn:schemas-microsoft-com:office:office" xmlns:r="http://schemas.openxmlformats.org/officeDocument/2006/relationships" xmlns:m="http://schemas.openxmlformats.org/officeDocument/2006/math" xmlns:v="urn:schemas-microsoft-com:vml" xmlns:wp14="http://schemas.microsoft.com/office/word/2010/wordprocessingDrawing" xmlns:wp="http://schemas.openxmlformats.org/drawingml/2006/wordprocessingDrawing" xmlns:w10="urn:schemas-microsoft-com:office:word" xmlns:w="http://schemas.openxmlformats.org/wordprocessingml/2006/main" xmlns:w14="http://schemas.microsoft.com/office/word/2010/wordml" xmlns:wpg="http://schemas.microsoft.com/office/word/2010/wordprocessingGroup" xmlns:wpi="http://schemas.microsoft.com/office/word/2010/wordprocessingInk" xmlns:wne="http://schemas.microsoft.com/office/word/2006/wordml" xmlns:wps="http://schemas.microsoft.com/office/word/2010/wordprocessingShape" mc:Ignorable="w14 wp14">
   <w:p>
     <w:pPr>
       <w:pStyle w:val="Footer"/>
@@ -727,7 +849,7 @@
 </file>
 
 <file path=word/footnotes.xml><?xml version="1.0" encoding="utf-8"?>
-<w:footnotes xmlns:wpc="http://schemas.microsoft.com/office/word/2010/wordprocessingCanvas" xmlns:mo="http://schemas.microsoft.com/office/mac/office/2008/main" xmlns:mc="http://schemas.openxmlformats.org/markup-compatibility/2006" xmlns:mv="urn:schemas-microsoft-com:mac:vml" xmlns:o="urn:schemas-microsoft-com:office:office" xmlns:r="http://schemas.openxmlformats.org/officeDocument/2006/relationships" xmlns:m="http://schemas.openxmlformats.org/officeDocument/2006/math" xmlns:v="urn:schemas-microsoft-com:vml" xmlns:wp14="http://schemas.microsoft.com/office/word/2010/wordprocessingDrawing" xmlns:wp="http://schemas.openxmlformats.org/drawingml/2006/wordprocessingDrawing" xmlns:w10="urn:schemas-microsoft-com:office:word" xmlns:w="http://schemas.openxmlformats.org/wordprocessingml/2006/main" xmlns:w14="http://schemas.microsoft.com/office/word/2010/wordml" xmlns:wpg="http://schemas.microsoft.com/office/word/2010/wordprocessingGroup" xmlns:wpi="http://schemas.microsoft.com/office/word/2010/wordprocessingInk" xmlns:wne="http://schemas.microsoft.com/office/word/2006/wordml" xmlns:wps="http://schemas.microsoft.com/office/word/2010/wordprocessingShape" mc:Ignorable="w14 wp14">
+<w:footnotes xmlns:wpc="http://schemas.microsoft.com/office/word/2010/wordprocessingCanvas" xmlns:mc="http://schemas.openxmlformats.org/markup-compatibility/2006" xmlns:o="urn:schemas-microsoft-com:office:office" xmlns:r="http://schemas.openxmlformats.org/officeDocument/2006/relationships" xmlns:m="http://schemas.openxmlformats.org/officeDocument/2006/math" xmlns:v="urn:schemas-microsoft-com:vml" xmlns:wp14="http://schemas.microsoft.com/office/word/2010/wordprocessingDrawing" xmlns:wp="http://schemas.openxmlformats.org/drawingml/2006/wordprocessingDrawing" xmlns:w10="urn:schemas-microsoft-com:office:word" xmlns:w="http://schemas.openxmlformats.org/wordprocessingml/2006/main" xmlns:w14="http://schemas.microsoft.com/office/word/2010/wordml" xmlns:wpg="http://schemas.microsoft.com/office/word/2010/wordprocessingGroup" xmlns:wpi="http://schemas.microsoft.com/office/word/2010/wordprocessingInk" xmlns:wne="http://schemas.microsoft.com/office/word/2006/wordml" xmlns:wps="http://schemas.microsoft.com/office/word/2010/wordprocessingShape" mc:Ignorable="w14 wp14">
   <w:footnote w:type="separator" w:id="-1">
     <w:p>
       <w:pPr>
@@ -752,7 +874,7 @@
 </file>
 
 <file path=word/numbering.xml><?xml version="1.0" encoding="utf-8"?>
-<w:numbering xmlns:wpc="http://schemas.microsoft.com/office/word/2010/wordprocessingCanvas" xmlns:mo="http://schemas.microsoft.com/office/mac/office/2008/main" xmlns:mc="http://schemas.openxmlformats.org/markup-compatibility/2006" xmlns:mv="urn:schemas-microsoft-com:mac:vml" xmlns:o="urn:schemas-microsoft-com:office:office" xmlns:r="http://schemas.openxmlformats.org/officeDocument/2006/relationships" xmlns:m="http://schemas.openxmlformats.org/officeDocument/2006/math" xmlns:v="urn:schemas-microsoft-com:vml" xmlns:wp14="http://schemas.microsoft.com/office/word/2010/wordprocessingDrawing" xmlns:wp="http://schemas.openxmlformats.org/drawingml/2006/wordprocessingDrawing" xmlns:w10="urn:schemas-microsoft-com:office:word" xmlns:w="http://schemas.openxmlformats.org/wordprocessingml/2006/main" xmlns:w14="http://schemas.microsoft.com/office/word/2010/wordml" xmlns:wpg="http://schemas.microsoft.com/office/word/2010/wordprocessingGroup" xmlns:wpi="http://schemas.microsoft.com/office/word/2010/wordprocessingInk" xmlns:wne="http://schemas.microsoft.com/office/word/2006/wordml" xmlns:wps="http://schemas.microsoft.com/office/word/2010/wordprocessingShape" mc:Ignorable="w14 wp14">
+<w:numbering xmlns:wpc="http://schemas.microsoft.com/office/word/2010/wordprocessingCanvas" xmlns:mc="http://schemas.openxmlformats.org/markup-compatibility/2006" xmlns:o="urn:schemas-microsoft-com:office:office" xmlns:r="http://schemas.openxmlformats.org/officeDocument/2006/relationships" xmlns:m="http://schemas.openxmlformats.org/officeDocument/2006/math" xmlns:v="urn:schemas-microsoft-com:vml" xmlns:wp14="http://schemas.microsoft.com/office/word/2010/wordprocessingDrawing" xmlns:wp="http://schemas.openxmlformats.org/drawingml/2006/wordprocessingDrawing" xmlns:w10="urn:schemas-microsoft-com:office:word" xmlns:w="http://schemas.openxmlformats.org/wordprocessingml/2006/main" xmlns:w14="http://schemas.microsoft.com/office/word/2010/wordml" xmlns:wpg="http://schemas.microsoft.com/office/word/2010/wordprocessingGroup" xmlns:wpi="http://schemas.microsoft.com/office/word/2010/wordprocessingInk" xmlns:wne="http://schemas.microsoft.com/office/word/2006/wordml" xmlns:wps="http://schemas.microsoft.com/office/word/2010/wordprocessingShape" mc:Ignorable="w14 wp14">
   <w:abstractNum w:abstractNumId="0">
     <w:nsid w:val="361D2B62"/>
     <w:multiLevelType w:val="hybridMultilevel"/>
@@ -1109,7 +1231,7 @@
   <w:docDefaults>
     <w:rPrDefault>
       <w:rPr>
-        <w:rFonts w:asciiTheme="minorHAnsi" w:eastAsiaTheme="minorHAnsi" w:hAnsiTheme="minorHAnsi" w:cstheme="minorBidi"/>
+        <w:rFonts w:asciiTheme="minorHAnsi" w:eastAsia="Batang" w:hAnsiTheme="minorHAnsi" w:cstheme="minorBidi"/>
         <w:sz w:val="22"/>
         <w:szCs w:val="22"/>
         <w:lang w:val="en-US" w:eastAsia="en-US" w:bidi="ar-SA"/>
@@ -1121,7 +1243,7 @@
       </w:pPr>
     </w:pPrDefault>
   </w:docDefaults>
-  <w:latentStyles w:defLockedState="0" w:defUIPriority="99" w:defSemiHidden="1" w:defUnhideWhenUsed="1" w:defQFormat="0" w:count="276">
+  <w:latentStyles w:defLockedState="0" w:defUIPriority="99" w:defSemiHidden="1" w:defUnhideWhenUsed="1" w:defQFormat="0" w:count="267">
     <w:lsdException w:name="Normal" w:semiHidden="0" w:uiPriority="0" w:unhideWhenUsed="0" w:qFormat="1"/>
     <w:lsdException w:name="heading 1" w:semiHidden="0" w:uiPriority="9" w:unhideWhenUsed="0" w:qFormat="1"/>
     <w:lsdException w:name="heading 2" w:uiPriority="9" w:qFormat="1"/>
@@ -1148,15 +1270,6 @@
     <w:lsdException w:name="Strong" w:semiHidden="0" w:uiPriority="22" w:unhideWhenUsed="0" w:qFormat="1"/>
     <w:lsdException w:name="Emphasis" w:semiHidden="0" w:uiPriority="20" w:unhideWhenUsed="0" w:qFormat="1"/>
     <w:lsdException w:name="Table Grid" w:semiHidden="0" w:uiPriority="39" w:unhideWhenUsed="0"/>
-    <w:lsdException w:name="Note Level 1" w:semiHidden="0" w:unhideWhenUsed="0"/>
-    <w:lsdException w:name="Note Level 2" w:semiHidden="0" w:unhideWhenUsed="0"/>
-    <w:lsdException w:name="Note Level 3" w:semiHidden="0" w:unhideWhenUsed="0"/>
-    <w:lsdException w:name="Note Level 4" w:semiHidden="0" w:unhideWhenUsed="0"/>
-    <w:lsdException w:name="Note Level 5" w:semiHidden="0" w:unhideWhenUsed="0"/>
-    <w:lsdException w:name="Note Level 6" w:semiHidden="0" w:unhideWhenUsed="0"/>
-    <w:lsdException w:name="Note Level 7" w:semiHidden="0" w:unhideWhenUsed="0"/>
-    <w:lsdException w:name="Note Level 8" w:semiHidden="0" w:unhideWhenUsed="0"/>
-    <w:lsdException w:name="Note Level 9" w:semiHidden="0" w:unhideWhenUsed="0"/>
     <w:lsdException w:name="Placeholder Text" w:unhideWhenUsed="0"/>
     <w:lsdException w:name="No Spacing" w:semiHidden="0" w:uiPriority="1" w:unhideWhenUsed="0" w:qFormat="1"/>
     <w:lsdException w:name="Light Shading" w:semiHidden="0" w:uiPriority="60" w:unhideWhenUsed="0"/>
@@ -1394,11 +1507,11 @@
 </file>
 
 <file path=word/stylesWithEffects.xml><?xml version="1.0" encoding="utf-8"?>
-<w:styles xmlns:wpc="http://schemas.microsoft.com/office/word/2010/wordprocessingCanvas" xmlns:mo="http://schemas.microsoft.com/office/mac/office/2008/main" xmlns:mc="http://schemas.openxmlformats.org/markup-compatibility/2006" xmlns:mv="urn:schemas-microsoft-com:mac:vml" xmlns:o="urn:schemas-microsoft-com:office:office" xmlns:r="http://schemas.openxmlformats.org/officeDocument/2006/relationships" xmlns:m="http://schemas.openxmlformats.org/officeDocument/2006/math" xmlns:v="urn:schemas-microsoft-com:vml" xmlns:wp14="http://schemas.microsoft.com/office/word/2010/wordprocessingDrawing" xmlns:wp="http://schemas.openxmlformats.org/drawingml/2006/wordprocessingDrawing" xmlns:w10="urn:schemas-microsoft-com:office:word" xmlns:w="http://schemas.openxmlformats.org/wordprocessingml/2006/main" xmlns:w14="http://schemas.microsoft.com/office/word/2010/wordml" xmlns:wpg="http://schemas.microsoft.com/office/word/2010/wordprocessingGroup" xmlns:wpi="http://schemas.microsoft.com/office/word/2010/wordprocessingInk" xmlns:wne="http://schemas.microsoft.com/office/word/2006/wordml" xmlns:wps="http://schemas.microsoft.com/office/word/2010/wordprocessingShape" mc:Ignorable="w14 wp14">
+<w:styles xmlns:wpc="http://schemas.microsoft.com/office/word/2010/wordprocessingCanvas" xmlns:mc="http://schemas.openxmlformats.org/markup-compatibility/2006" xmlns:o="urn:schemas-microsoft-com:office:office" xmlns:r="http://schemas.openxmlformats.org/officeDocument/2006/relationships" xmlns:m="http://schemas.openxmlformats.org/officeDocument/2006/math" xmlns:v="urn:schemas-microsoft-com:vml" xmlns:wp14="http://schemas.microsoft.com/office/word/2010/wordprocessingDrawing" xmlns:wp="http://schemas.openxmlformats.org/drawingml/2006/wordprocessingDrawing" xmlns:w10="urn:schemas-microsoft-com:office:word" xmlns:w="http://schemas.openxmlformats.org/wordprocessingml/2006/main" xmlns:w14="http://schemas.microsoft.com/office/word/2010/wordml" xmlns:wpg="http://schemas.microsoft.com/office/word/2010/wordprocessingGroup" xmlns:wpi="http://schemas.microsoft.com/office/word/2010/wordprocessingInk" xmlns:wne="http://schemas.microsoft.com/office/word/2006/wordml" xmlns:wps="http://schemas.microsoft.com/office/word/2010/wordprocessingShape" mc:Ignorable="w14 wp14">
   <w:docDefaults>
     <w:rPrDefault>
       <w:rPr>
-        <w:rFonts w:asciiTheme="minorHAnsi" w:eastAsiaTheme="minorHAnsi" w:hAnsiTheme="minorHAnsi" w:cstheme="minorBidi"/>
+        <w:rFonts w:asciiTheme="minorHAnsi" w:eastAsia="Batang" w:hAnsiTheme="minorHAnsi" w:cstheme="minorBidi"/>
         <w:sz w:val="22"/>
         <w:szCs w:val="22"/>
         <w:lang w:val="en-US" w:eastAsia="en-US" w:bidi="ar-SA"/>
@@ -1410,7 +1523,7 @@
       </w:pPr>
     </w:pPrDefault>
   </w:docDefaults>
-  <w:latentStyles w:defLockedState="0" w:defUIPriority="99" w:defSemiHidden="1" w:defUnhideWhenUsed="1" w:defQFormat="0" w:count="276">
+  <w:latentStyles w:defLockedState="0" w:defUIPriority="99" w:defSemiHidden="1" w:defUnhideWhenUsed="1" w:defQFormat="0" w:count="267">
     <w:lsdException w:name="Normal" w:semiHidden="0" w:uiPriority="0" w:unhideWhenUsed="0" w:qFormat="1"/>
     <w:lsdException w:name="heading 1" w:semiHidden="0" w:uiPriority="9" w:unhideWhenUsed="0" w:qFormat="1"/>
     <w:lsdException w:name="heading 2" w:uiPriority="9" w:qFormat="1"/>
@@ -1437,15 +1550,6 @@
     <w:lsdException w:name="Strong" w:semiHidden="0" w:uiPriority="22" w:unhideWhenUsed="0" w:qFormat="1"/>
     <w:lsdException w:name="Emphasis" w:semiHidden="0" w:uiPriority="20" w:unhideWhenUsed="0" w:qFormat="1"/>
     <w:lsdException w:name="Table Grid" w:semiHidden="0" w:uiPriority="39" w:unhideWhenUsed="0"/>
-    <w:lsdException w:name="Note Level 1" w:semiHidden="0" w:unhideWhenUsed="0"/>
-    <w:lsdException w:name="Note Level 2" w:semiHidden="0" w:unhideWhenUsed="0"/>
-    <w:lsdException w:name="Note Level 3" w:semiHidden="0" w:unhideWhenUsed="0"/>
-    <w:lsdException w:name="Note Level 4" w:semiHidden="0" w:unhideWhenUsed="0"/>
-    <w:lsdException w:name="Note Level 5" w:semiHidden="0" w:unhideWhenUsed="0"/>
-    <w:lsdException w:name="Note Level 6" w:semiHidden="0" w:unhideWhenUsed="0"/>
-    <w:lsdException w:name="Note Level 7" w:semiHidden="0" w:unhideWhenUsed="0"/>
-    <w:lsdException w:name="Note Level 8" w:semiHidden="0" w:unhideWhenUsed="0"/>
-    <w:lsdException w:name="Note Level 9" w:semiHidden="0" w:unhideWhenUsed="0"/>
     <w:lsdException w:name="Placeholder Text" w:unhideWhenUsed="0"/>
     <w:lsdException w:name="No Spacing" w:semiHidden="0" w:uiPriority="1" w:unhideWhenUsed="0" w:qFormat="1"/>
     <w:lsdException w:name="Light Shading" w:semiHidden="0" w:uiPriority="60" w:unhideWhenUsed="0"/>
@@ -1683,7 +1787,7 @@
 </file>
 
 <file path=word/glossary/document.xml><?xml version="1.0" encoding="utf-8"?>
-<w:glossaryDocument xmlns:wpc="http://schemas.microsoft.com/office/word/2010/wordprocessingCanvas" xmlns:mo="http://schemas.microsoft.com/office/mac/office/2008/main" xmlns:mc="http://schemas.openxmlformats.org/markup-compatibility/2006" xmlns:mv="urn:schemas-microsoft-com:mac:vml" xmlns:o="urn:schemas-microsoft-com:office:office" xmlns:r="http://schemas.openxmlformats.org/officeDocument/2006/relationships" xmlns:m="http://schemas.openxmlformats.org/officeDocument/2006/math" xmlns:v="urn:schemas-microsoft-com:vml" xmlns:wp14="http://schemas.microsoft.com/office/word/2010/wordprocessingDrawing" xmlns:wp="http://schemas.openxmlformats.org/drawingml/2006/wordprocessingDrawing" xmlns:w10="urn:schemas-microsoft-com:office:word" xmlns:w="http://schemas.openxmlformats.org/wordprocessingml/2006/main" xmlns:w14="http://schemas.microsoft.com/office/word/2010/wordml" xmlns:wpg="http://schemas.microsoft.com/office/word/2010/wordprocessingGroup" xmlns:wpi="http://schemas.microsoft.com/office/word/2010/wordprocessingInk" xmlns:wne="http://schemas.microsoft.com/office/word/2006/wordml" xmlns:wps="http://schemas.microsoft.com/office/word/2010/wordprocessingShape" mc:Ignorable="w14 wp14">
+<w:glossaryDocument xmlns:wpc="http://schemas.microsoft.com/office/word/2010/wordprocessingCanvas" xmlns:mc="http://schemas.openxmlformats.org/markup-compatibility/2006" xmlns:o="urn:schemas-microsoft-com:office:office" xmlns:r="http://schemas.openxmlformats.org/officeDocument/2006/relationships" xmlns:m="http://schemas.openxmlformats.org/officeDocument/2006/math" xmlns:v="urn:schemas-microsoft-com:vml" xmlns:wp14="http://schemas.microsoft.com/office/word/2010/wordprocessingDrawing" xmlns:wp="http://schemas.openxmlformats.org/drawingml/2006/wordprocessingDrawing" xmlns:w10="urn:schemas-microsoft-com:office:word" xmlns:w="http://schemas.openxmlformats.org/wordprocessingml/2006/main" xmlns:w14="http://schemas.microsoft.com/office/word/2010/wordml" xmlns:wpg="http://schemas.microsoft.com/office/word/2010/wordprocessingGroup" xmlns:wpi="http://schemas.microsoft.com/office/word/2010/wordprocessingInk" xmlns:wne="http://schemas.microsoft.com/office/word/2006/wordml" xmlns:wps="http://schemas.microsoft.com/office/word/2010/wordprocessingShape" mc:Ignorable="w14 wp14">
   <w:docParts>
     <w:docPart>
       <w:docPartPr>
@@ -1836,23 +1940,23 @@
   <w:font w:name="Calibri">
     <w:panose1 w:val="020F0502020204030204"/>
     <w:charset w:val="00"/>
-    <w:family w:val="auto"/>
+    <w:family w:val="swiss"/>
     <w:pitch w:val="variable"/>
-    <w:sig w:usb0="00000003" w:usb1="00000000" w:usb2="00000000" w:usb3="00000000" w:csb0="00000001" w:csb1="00000000"/>
+    <w:sig w:usb0="E00002FF" w:usb1="4000ACFF" w:usb2="00000001" w:usb3="00000000" w:csb0="0000019F" w:csb1="00000000"/>
   </w:font>
   <w:font w:name="Times New Roman">
     <w:panose1 w:val="02020603050405020304"/>
     <w:charset w:val="00"/>
-    <w:family w:val="auto"/>
+    <w:family w:val="roman"/>
     <w:pitch w:val="variable"/>
-    <w:sig w:usb0="00000003" w:usb1="00000000" w:usb2="00000000" w:usb3="00000000" w:csb0="00000001" w:csb1="00000000"/>
+    <w:sig w:usb0="E0002EFF" w:usb1="C0007843" w:usb2="00000009" w:usb3="00000000" w:csb0="000001FF" w:csb1="00000000"/>
   </w:font>
   <w:font w:name="Courier New">
     <w:panose1 w:val="02070309020205020404"/>
     <w:charset w:val="00"/>
-    <w:family w:val="auto"/>
-    <w:pitch w:val="variable"/>
-    <w:sig w:usb0="00000003" w:usb1="00000000" w:usb2="00000000" w:usb3="00000000" w:csb0="00000001" w:csb1="00000000"/>
+    <w:family w:val="modern"/>
+    <w:pitch w:val="fixed"/>
+    <w:sig w:usb0="E0002AFF" w:usb1="C0007843" w:usb2="00000009" w:usb3="00000000" w:csb0="000001FF" w:csb1="00000000"/>
   </w:font>
   <w:font w:name="Wingdings">
     <w:panose1 w:val="05000000000000000000"/>
@@ -1862,55 +1966,63 @@
     <w:sig w:usb0="00000000" w:usb1="10000000" w:usb2="00000000" w:usb3="00000000" w:csb0="80000000" w:csb1="00000000"/>
   </w:font>
   <w:font w:name="Symbol">
-    <w:panose1 w:val="00000000000000000000"/>
+    <w:panose1 w:val="05050102010706020507"/>
     <w:charset w:val="02"/>
-    <w:family w:val="auto"/>
+    <w:family w:val="roman"/>
     <w:pitch w:val="variable"/>
     <w:sig w:usb0="00000000" w:usb1="10000000" w:usb2="00000000" w:usb3="00000000" w:csb0="80000000" w:csb1="00000000"/>
   </w:font>
+  <w:font w:name="Batang">
+    <w:altName w:val="바탕"/>
+    <w:panose1 w:val="02030600000101010101"/>
+    <w:charset w:val="81"/>
+    <w:family w:val="roman"/>
+    <w:pitch w:val="variable"/>
+    <w:sig w:usb0="B00002AF" w:usb1="69D77CFB" w:usb2="00000030" w:usb3="00000000" w:csb0="0008009F" w:csb1="00000000"/>
+  </w:font>
   <w:font w:name="Lucida Grande">
-    <w:panose1 w:val="020B0600040502020204"/>
     <w:charset w:val="00"/>
     <w:family w:val="auto"/>
     <w:pitch w:val="variable"/>
     <w:sig w:usb0="E1000AEF" w:usb1="5000A1FF" w:usb2="00000000" w:usb3="00000000" w:csb0="000001BF" w:csb1="00000000"/>
   </w:font>
-  <w:font w:name="Arial">
-    <w:panose1 w:val="020B0604020202020204"/>
-    <w:charset w:val="00"/>
-    <w:family w:val="auto"/>
+  <w:font w:name="Malgun Gothic">
+    <w:altName w:val="맑은 고딕"/>
+    <w:panose1 w:val="020B0503020000020004"/>
+    <w:charset w:val="81"/>
+    <w:family w:val="swiss"/>
     <w:pitch w:val="variable"/>
-    <w:sig w:usb0="00000003" w:usb1="00000000" w:usb2="00000000" w:usb3="00000000" w:csb0="00000001" w:csb1="00000000"/>
+    <w:sig w:usb0="9000002F" w:usb1="29D77CFB" w:usb2="00000012" w:usb3="00000000" w:csb0="00080001" w:csb1="00000000"/>
   </w:font>
-  <w:font w:name="ＭＳ ゴシック">
-    <w:panose1 w:val="00000000000000000000"/>
+  <w:font w:name="MS Gothic">
+    <w:altName w:val="ＭＳ ゴシック"/>
+    <w:panose1 w:val="020B0609070205080204"/>
     <w:charset w:val="80"/>
     <w:family w:val="modern"/>
-    <w:notTrueType/>
     <w:pitch w:val="fixed"/>
-    <w:sig w:usb0="00000001" w:usb1="08070000" w:usb2="00000010" w:usb3="00000000" w:csb0="00020000" w:csb1="00000000"/>
+    <w:sig w:usb0="E00002FF" w:usb1="6AC7FDFB" w:usb2="08000012" w:usb3="00000000" w:csb0="0002009F" w:csb1="00000000"/>
   </w:font>
   <w:font w:name="Calibri Light">
     <w:panose1 w:val="020F0302020204030204"/>
     <w:charset w:val="00"/>
-    <w:family w:val="auto"/>
+    <w:family w:val="swiss"/>
     <w:pitch w:val="variable"/>
-    <w:sig w:usb0="00000003" w:usb1="00000000" w:usb2="00000000" w:usb3="00000000" w:csb0="00000001" w:csb1="00000000"/>
+    <w:sig w:usb0="A00002EF" w:usb1="4000207B" w:usb2="00000000" w:usb3="00000000" w:csb0="0000019F" w:csb1="00000000"/>
   </w:font>
-  <w:font w:name="ＭＳ 明朝">
-    <w:panose1 w:val="00000000000000000000"/>
+  <w:font w:name="MS Mincho">
+    <w:altName w:val="ＭＳ 明朝"/>
+    <w:panose1 w:val="02020609040205080304"/>
     <w:charset w:val="80"/>
-    <w:family w:val="roman"/>
-    <w:notTrueType/>
+    <w:family w:val="modern"/>
     <w:pitch w:val="fixed"/>
-    <w:sig w:usb0="00000001" w:usb1="08070000" w:usb2="00000010" w:usb3="00000000" w:csb0="00020000" w:csb1="00000000"/>
+    <w:sig w:usb0="E00002FF" w:usb1="6AC7FDFB" w:usb2="08000012" w:usb3="00000000" w:csb0="0002009F" w:csb1="00000000"/>
   </w:font>
   <w:font w:name="Cambria">
     <w:panose1 w:val="02040503050406030204"/>
     <w:charset w:val="00"/>
-    <w:family w:val="auto"/>
+    <w:family w:val="roman"/>
     <w:pitch w:val="variable"/>
-    <w:sig w:usb0="00000003" w:usb1="00000000" w:usb2="00000000" w:usb3="00000000" w:csb0="00000001" w:csb1="00000000"/>
+    <w:sig w:usb0="E00002FF" w:usb1="400004FF" w:usb2="00000000" w:usb3="00000000" w:csb0="0000019F" w:csb1="00000000"/>
   </w:font>
 </w:fonts>
 </file>
@@ -1937,6 +2049,7 @@
     <w:rsid w:val="00703DA2"/>
     <w:rsid w:val="00705E84"/>
     <w:rsid w:val="00AD3E33"/>
+    <w:rsid w:val="00B55C75"/>
     <w:rsid w:val="00BF5370"/>
     <w:rsid w:val="00DD03B6"/>
   </w:rsids>
@@ -1978,7 +2091,7 @@
       </w:pPr>
     </w:pPrDefault>
   </w:docDefaults>
-  <w:latentStyles w:defLockedState="0" w:defUIPriority="99" w:defSemiHidden="1" w:defUnhideWhenUsed="1" w:defQFormat="0" w:count="276">
+  <w:latentStyles w:defLockedState="0" w:defUIPriority="99" w:defSemiHidden="1" w:defUnhideWhenUsed="1" w:defQFormat="0" w:count="267">
     <w:lsdException w:name="Normal" w:semiHidden="0" w:uiPriority="0" w:unhideWhenUsed="0" w:qFormat="1"/>
     <w:lsdException w:name="heading 1" w:semiHidden="0" w:uiPriority="9" w:unhideWhenUsed="0" w:qFormat="1"/>
     <w:lsdException w:name="heading 2" w:uiPriority="9" w:qFormat="1"/>
@@ -2005,15 +2118,6 @@
     <w:lsdException w:name="Strong" w:semiHidden="0" w:uiPriority="22" w:unhideWhenUsed="0" w:qFormat="1"/>
     <w:lsdException w:name="Emphasis" w:semiHidden="0" w:uiPriority="20" w:unhideWhenUsed="0" w:qFormat="1"/>
     <w:lsdException w:name="Table Grid" w:semiHidden="0" w:uiPriority="39" w:unhideWhenUsed="0"/>
-    <w:lsdException w:name="Note Level 1" w:semiHidden="0" w:unhideWhenUsed="0"/>
-    <w:lsdException w:name="Note Level 2" w:semiHidden="0" w:unhideWhenUsed="0"/>
-    <w:lsdException w:name="Note Level 3" w:semiHidden="0" w:unhideWhenUsed="0"/>
-    <w:lsdException w:name="Note Level 4" w:semiHidden="0" w:unhideWhenUsed="0"/>
-    <w:lsdException w:name="Note Level 5" w:semiHidden="0" w:unhideWhenUsed="0"/>
-    <w:lsdException w:name="Note Level 6" w:semiHidden="0" w:unhideWhenUsed="0"/>
-    <w:lsdException w:name="Note Level 7" w:semiHidden="0" w:unhideWhenUsed="0"/>
-    <w:lsdException w:name="Note Level 8" w:semiHidden="0" w:unhideWhenUsed="0"/>
-    <w:lsdException w:name="Note Level 9" w:semiHidden="0" w:unhideWhenUsed="0"/>
     <w:lsdException w:name="Placeholder Text" w:unhideWhenUsed="0"/>
     <w:lsdException w:name="No Spacing" w:semiHidden="0" w:uiPriority="1" w:unhideWhenUsed="0" w:qFormat="1"/>
     <w:lsdException w:name="Light Shading" w:semiHidden="0" w:uiPriority="60" w:unhideWhenUsed="0"/>
@@ -2255,7 +2359,7 @@
 </file>
 
 <file path=word/glossary/stylesWithEffects.xml><?xml version="1.0" encoding="utf-8"?>
-<w:styles xmlns:wpc="http://schemas.microsoft.com/office/word/2010/wordprocessingCanvas" xmlns:mo="http://schemas.microsoft.com/office/mac/office/2008/main" xmlns:mc="http://schemas.openxmlformats.org/markup-compatibility/2006" xmlns:mv="urn:schemas-microsoft-com:mac:vml" xmlns:o="urn:schemas-microsoft-com:office:office" xmlns:r="http://schemas.openxmlformats.org/officeDocument/2006/relationships" xmlns:m="http://schemas.openxmlformats.org/officeDocument/2006/math" xmlns:v="urn:schemas-microsoft-com:vml" xmlns:wp14="http://schemas.microsoft.com/office/word/2010/wordprocessingDrawing" xmlns:wp="http://schemas.openxmlformats.org/drawingml/2006/wordprocessingDrawing" xmlns:w10="urn:schemas-microsoft-com:office:word" xmlns:w="http://schemas.openxmlformats.org/wordprocessingml/2006/main" xmlns:w14="http://schemas.microsoft.com/office/word/2010/wordml" xmlns:wpg="http://schemas.microsoft.com/office/word/2010/wordprocessingGroup" xmlns:wpi="http://schemas.microsoft.com/office/word/2010/wordprocessingInk" xmlns:wne="http://schemas.microsoft.com/office/word/2006/wordml" xmlns:wps="http://schemas.microsoft.com/office/word/2010/wordprocessingShape" mc:Ignorable="w14 wp14">
+<w:styles xmlns:wpc="http://schemas.microsoft.com/office/word/2010/wordprocessingCanvas" xmlns:mc="http://schemas.openxmlformats.org/markup-compatibility/2006" xmlns:o="urn:schemas-microsoft-com:office:office" xmlns:r="http://schemas.openxmlformats.org/officeDocument/2006/relationships" xmlns:m="http://schemas.openxmlformats.org/officeDocument/2006/math" xmlns:v="urn:schemas-microsoft-com:vml" xmlns:wp14="http://schemas.microsoft.com/office/word/2010/wordprocessingDrawing" xmlns:wp="http://schemas.openxmlformats.org/drawingml/2006/wordprocessingDrawing" xmlns:w10="urn:schemas-microsoft-com:office:word" xmlns:w="http://schemas.openxmlformats.org/wordprocessingml/2006/main" xmlns:w14="http://schemas.microsoft.com/office/word/2010/wordml" xmlns:wpg="http://schemas.microsoft.com/office/word/2010/wordprocessingGroup" xmlns:wpi="http://schemas.microsoft.com/office/word/2010/wordprocessingInk" xmlns:wne="http://schemas.microsoft.com/office/word/2006/wordml" xmlns:wps="http://schemas.microsoft.com/office/word/2010/wordprocessingShape" mc:Ignorable="w14 wp14">
   <w:docDefaults>
     <w:rPrDefault>
       <w:rPr>
@@ -2271,7 +2375,7 @@
       </w:pPr>
     </w:pPrDefault>
   </w:docDefaults>
-  <w:latentStyles w:defLockedState="0" w:defUIPriority="99" w:defSemiHidden="1" w:defUnhideWhenUsed="1" w:defQFormat="0" w:count="276">
+  <w:latentStyles w:defLockedState="0" w:defUIPriority="99" w:defSemiHidden="1" w:defUnhideWhenUsed="1" w:defQFormat="0" w:count="267">
     <w:lsdException w:name="Normal" w:semiHidden="0" w:uiPriority="0" w:unhideWhenUsed="0" w:qFormat="1"/>
     <w:lsdException w:name="heading 1" w:semiHidden="0" w:uiPriority="9" w:unhideWhenUsed="0" w:qFormat="1"/>
     <w:lsdException w:name="heading 2" w:uiPriority="9" w:qFormat="1"/>
@@ -2298,15 +2402,6 @@
     <w:lsdException w:name="Strong" w:semiHidden="0" w:uiPriority="22" w:unhideWhenUsed="0" w:qFormat="1"/>
     <w:lsdException w:name="Emphasis" w:semiHidden="0" w:uiPriority="20" w:unhideWhenUsed="0" w:qFormat="1"/>
     <w:lsdException w:name="Table Grid" w:semiHidden="0" w:uiPriority="39" w:unhideWhenUsed="0"/>
-    <w:lsdException w:name="Note Level 1" w:semiHidden="0" w:unhideWhenUsed="0"/>
-    <w:lsdException w:name="Note Level 2" w:semiHidden="0" w:unhideWhenUsed="0"/>
-    <w:lsdException w:name="Note Level 3" w:semiHidden="0" w:unhideWhenUsed="0"/>
-    <w:lsdException w:name="Note Level 4" w:semiHidden="0" w:unhideWhenUsed="0"/>
-    <w:lsdException w:name="Note Level 5" w:semiHidden="0" w:unhideWhenUsed="0"/>
-    <w:lsdException w:name="Note Level 6" w:semiHidden="0" w:unhideWhenUsed="0"/>
-    <w:lsdException w:name="Note Level 7" w:semiHidden="0" w:unhideWhenUsed="0"/>
-    <w:lsdException w:name="Note Level 8" w:semiHidden="0" w:unhideWhenUsed="0"/>
-    <w:lsdException w:name="Note Level 9" w:semiHidden="0" w:unhideWhenUsed="0"/>
     <w:lsdException w:name="Placeholder Text" w:unhideWhenUsed="0"/>
     <w:lsdException w:name="No Spacing" w:semiHidden="0" w:uiPriority="1" w:unhideWhenUsed="0" w:qFormat="1"/>
     <w:lsdException w:name="Light Shading" w:semiHidden="0" w:uiPriority="60" w:unhideWhenUsed="0"/>
@@ -2551,7 +2646,6 @@
 <w:webSettings xmlns:mc="http://schemas.openxmlformats.org/markup-compatibility/2006" xmlns:r="http://schemas.openxmlformats.org/officeDocument/2006/relationships" xmlns:w="http://schemas.openxmlformats.org/wordprocessingml/2006/main" xmlns:w14="http://schemas.microsoft.com/office/word/2010/wordml" mc:Ignorable="w14">
   <w:optimizeForBrowser/>
   <w:allowPNG/>
-  <w:doNotSaveAsSingleFile/>
 </w:webSettings>
 </file>
 
@@ -2810,7 +2904,7 @@
   <a:extraClrSchemeLst/>
   <a:extLst>
     <a:ext uri="{05A4C25C-085E-4340-85A3-A5531E510DB2}">
-      <thm15:themeFamily xmlns:thm15="http://schemas.microsoft.com/office/thememl/2012/main" xmlns="" name="Office Theme" id="{62F939B6-93AF-4DB8-9C6B-D6C7DFDC589F}" vid="{4A3C46E8-61CC-4603-A589-7422A47A8E4A}"/>
+      <thm15:themeFamily xmlns="" xmlns:thm15="http://schemas.microsoft.com/office/thememl/2012/main" name="Office Theme" id="{62F939B6-93AF-4DB8-9C6B-D6C7DFDC589F}" vid="{4A3C46E8-61CC-4603-A589-7422A47A8E4A}"/>
     </a:ext>
   </a:extLst>
 </a:theme>

</xml_diff>

<commit_message>
refactored DB: get function now returns array of events.
refactored JS.
</commit_message>
<xml_diff>
--- a/statusReports/week1.docx
+++ b/statusReports/week1.docx
@@ -1,6 +1,6 @@
 
 <file path=word/document.xml><?xml version="1.0" encoding="utf-8"?>
-<w:document xmlns:wpc="http://schemas.microsoft.com/office/word/2010/wordprocessingCanvas" xmlns:mc="http://schemas.openxmlformats.org/markup-compatibility/2006" xmlns:o="urn:schemas-microsoft-com:office:office" xmlns:r="http://schemas.openxmlformats.org/officeDocument/2006/relationships" xmlns:m="http://schemas.openxmlformats.org/officeDocument/2006/math" xmlns:v="urn:schemas-microsoft-com:vml" xmlns:wp14="http://schemas.microsoft.com/office/word/2010/wordprocessingDrawing" xmlns:wp="http://schemas.openxmlformats.org/drawingml/2006/wordprocessingDrawing" xmlns:w10="urn:schemas-microsoft-com:office:word" xmlns:w="http://schemas.openxmlformats.org/wordprocessingml/2006/main" xmlns:w14="http://schemas.microsoft.com/office/word/2010/wordml" xmlns:wpg="http://schemas.microsoft.com/office/word/2010/wordprocessingGroup" xmlns:wpi="http://schemas.microsoft.com/office/word/2010/wordprocessingInk" xmlns:wne="http://schemas.microsoft.com/office/word/2006/wordml" xmlns:wps="http://schemas.microsoft.com/office/word/2010/wordprocessingShape" mc:Ignorable="w14 wp14">
+<w:document xmlns:wpc="http://schemas.microsoft.com/office/word/2010/wordprocessingCanvas" xmlns:mo="http://schemas.microsoft.com/office/mac/office/2008/main" xmlns:mc="http://schemas.openxmlformats.org/markup-compatibility/2006" xmlns:mv="urn:schemas-microsoft-com:mac:vml" xmlns:o="urn:schemas-microsoft-com:office:office" xmlns:r="http://schemas.openxmlformats.org/officeDocument/2006/relationships" xmlns:m="http://schemas.openxmlformats.org/officeDocument/2006/math" xmlns:v="urn:schemas-microsoft-com:vml" xmlns:wp14="http://schemas.microsoft.com/office/word/2010/wordprocessingDrawing" xmlns:wp="http://schemas.openxmlformats.org/drawingml/2006/wordprocessingDrawing" xmlns:w10="urn:schemas-microsoft-com:office:word" xmlns:w="http://schemas.openxmlformats.org/wordprocessingml/2006/main" xmlns:w14="http://schemas.microsoft.com/office/word/2010/wordml" xmlns:wpg="http://schemas.microsoft.com/office/word/2010/wordprocessingGroup" xmlns:wpi="http://schemas.microsoft.com/office/word/2010/wordprocessingInk" xmlns:wne="http://schemas.microsoft.com/office/word/2006/wordml" xmlns:wps="http://schemas.microsoft.com/office/word/2010/wordprocessingShape" mc:Ignorable="w14 wp14">
   <w:body>
     <w:p>
       <w:pPr>
@@ -124,7 +124,6 @@
             <w:listItem w:displayText="11" w:value="11"/>
           </w:comboBox>
         </w:sdtPr>
-        <w:sdtEndPr/>
         <w:sdtContent>
           <w:r>
             <w:rPr>
@@ -158,7 +157,7 @@
           <w:sz w:val="24"/>
           <w:szCs w:val="24"/>
         </w:rPr>
-        <w:t>Team Name:</w:t>
+        <w:t>Team Name</w:t>
       </w:r>
       <w:r>
         <w:rPr>
@@ -166,15 +165,7 @@
           <w:sz w:val="24"/>
           <w:szCs w:val="24"/>
         </w:rPr>
-        <w:t xml:space="preserve">  </w:t>
-      </w:r>
-      <w:r>
-        <w:rPr>
-          <w:b/>
-          <w:sz w:val="24"/>
-          <w:szCs w:val="24"/>
-        </w:rPr>
-        <w:t xml:space="preserve">  </w:t>
+        <w:t xml:space="preserve">: </w:t>
       </w:r>
       <w:sdt>
         <w:sdtPr>
@@ -186,15 +177,14 @@
           <w:placeholder>
             <w:docPart w:val="DefaultPlaceholder_1081868574"/>
           </w:placeholder>
-          <w:showingPlcHdr/>
         </w:sdtPr>
-        <w:sdtEndPr/>
         <w:sdtContent>
           <w:r>
             <w:rPr>
-              <w:rStyle w:val="PlaceholderText"/>
-            </w:rPr>
-            <w:t>Click here to enter text.</w:t>
+              <w:sz w:val="24"/>
+              <w:szCs w:val="24"/>
+            </w:rPr>
+            <w:t>GeoTimeline</w:t>
           </w:r>
         </w:sdtContent>
       </w:sdt>
@@ -265,7 +255,6 @@
           </w:placeholder>
           <w:showingPlcHdr/>
         </w:sdtPr>
-        <w:sdtEndPr/>
         <w:sdtContent>
           <w:r>
             <w:rPr>
@@ -312,7 +301,6 @@
           <w:docPart w:val="2D8CC7C439264567A733658E5DEF47B0"/>
         </w:placeholder>
       </w:sdtPr>
-      <w:sdtEndPr/>
       <w:sdtContent>
         <w:p>
           <w:pPr>
@@ -326,7 +314,14 @@
               <w:sz w:val="24"/>
               <w:szCs w:val="24"/>
             </w:rPr>
-            <w:t>The team has decided what features will be included in the website.</w:t>
+            <w:t>The team has decided what features will be included in the website</w:t>
+          </w:r>
+          <w:r>
+            <w:rPr>
+              <w:sz w:val="24"/>
+              <w:szCs w:val="24"/>
+            </w:rPr>
+            <w:t xml:space="preserve">, and set up a base project using the Python Pyramid framework. </w:t>
           </w:r>
         </w:p>
         <w:p>
@@ -341,7 +336,56 @@
               <w:sz w:val="24"/>
               <w:szCs w:val="24"/>
             </w:rPr>
-            <w:t>Scott formatted the webpage, started working on the login, mapped out the database schema, and found the timeline that is being used on the website.</w:t>
+            <w:t>Scott formatted</w:t>
+          </w:r>
+          <w:r>
+            <w:rPr>
+              <w:sz w:val="24"/>
+              <w:szCs w:val="24"/>
+            </w:rPr>
+            <w:t xml:space="preserve"> and styled</w:t>
+          </w:r>
+          <w:r>
+            <w:rPr>
+              <w:sz w:val="24"/>
+              <w:szCs w:val="24"/>
+            </w:rPr>
+            <w:t xml:space="preserve"> the </w:t>
+          </w:r>
+          <w:r>
+            <w:rPr>
+              <w:sz w:val="24"/>
+              <w:szCs w:val="24"/>
+            </w:rPr>
+            <w:t>homepage, started working on authentication, designed and implemented</w:t>
+          </w:r>
+          <w:r>
+            <w:rPr>
+              <w:sz w:val="24"/>
+              <w:szCs w:val="24"/>
+            </w:rPr>
+            <w:t xml:space="preserve"> </w:t>
+          </w:r>
+          <w:r>
+            <w:rPr>
+              <w:sz w:val="24"/>
+              <w:szCs w:val="24"/>
+            </w:rPr>
+            <w:t xml:space="preserve">the </w:t>
+          </w:r>
+          <w:r>
+            <w:rPr>
+              <w:sz w:val="24"/>
+              <w:szCs w:val="24"/>
+            </w:rPr>
+            <w:t>database schema</w:t>
+          </w:r>
+          <w:r>
+            <w:rPr>
+              <w:sz w:val="24"/>
+              <w:szCs w:val="24"/>
+            </w:rPr>
+            <w:t>, and has created get and post functions in the controller for retrieving and inserting data into the database.</w:t>
           </w:r>
         </w:p>
         <w:p>
@@ -430,7 +474,6 @@
           <w:docPart w:val="6D2FD404B4404FEA8CA849DEF840A5F4"/>
         </w:placeholder>
       </w:sdtPr>
-      <w:sdtEndPr/>
       <w:sdtContent>
         <w:p>
           <w:pPr>
@@ -450,7 +493,7 @@
         <w:p>
           <w:pPr>
             <w:rPr>
-              <w:rFonts w:eastAsia="Malgun Gothic" w:hint="eastAsia"/>
+              <w:rFonts w:eastAsia="Malgun Gothic"/>
               <w:sz w:val="24"/>
               <w:szCs w:val="24"/>
               <w:lang w:eastAsia="ko-KR"/>
@@ -566,13 +609,19 @@
           <w:docPart w:val="7EBD9D2A4FE14B9695F0DA4C5EF37745"/>
         </w:placeholder>
       </w:sdtPr>
-      <w:sdtEndPr/>
+      <w:sdtEndPr>
+        <w:rPr>
+          <w:rFonts w:asciiTheme="majorHAnsi" w:eastAsiaTheme="majorEastAsia" w:hAnsiTheme="majorHAnsi" w:cstheme="majorBidi"/>
+          <w:b/>
+          <w:bCs/>
+          <w:color w:val="2C6EAB" w:themeColor="accent1" w:themeShade="B5"/>
+        </w:rPr>
+      </w:sdtEndPr>
       <w:sdtContent>
         <w:p>
           <w:pPr>
             <w:pStyle w:val="NoSpacing"/>
             <w:rPr>
-              <w:rFonts w:hint="eastAsia"/>
               <w:sz w:val="24"/>
               <w:szCs w:val="24"/>
               <w:lang w:eastAsia="ko-KR"/>
@@ -600,7 +649,6 @@
           <w:pPr>
             <w:pStyle w:val="NoSpacing"/>
             <w:rPr>
-              <w:rFonts w:hint="eastAsia"/>
               <w:sz w:val="24"/>
               <w:szCs w:val="24"/>
               <w:lang w:eastAsia="ko-KR"/>
@@ -611,7 +659,6 @@
           <w:pPr>
             <w:pStyle w:val="NoSpacing"/>
             <w:rPr>
-              <w:rFonts w:hint="eastAsia"/>
               <w:b/>
               <w:sz w:val="24"/>
               <w:szCs w:val="24"/>
@@ -625,7 +672,6 @@
               <w:szCs w:val="24"/>
               <w:lang w:eastAsia="ko-KR"/>
             </w:rPr>
-            <w:lastRenderedPageBreak/>
             <w:t xml:space="preserve">Derek will be working on creating a login form </w:t>
           </w:r>
           <w:r>
@@ -643,16 +689,22 @@
               <w:szCs w:val="24"/>
               <w:lang w:eastAsia="ko-KR"/>
             </w:rPr>
-            <w:t xml:space="preserve"> users which will then initiate a function to supply all the events for that user from the database and draw all the events onto the map. This should be done by Friday of next week.</w:t>
+            <w:t xml:space="preserve"> users which will then initiate a function to supply all the events for that user from the database and draw all the events onto the map. This should be done by Friday of next week. </w:t>
           </w:r>
-          <w:bookmarkStart w:id="0" w:name="_GoBack"/>
-          <w:bookmarkEnd w:id="0"/>
+        </w:p>
+        <w:p>
+          <w:pPr>
+            <w:pStyle w:val="NoSpacing"/>
+            <w:rPr>
+              <w:sz w:val="24"/>
+              <w:szCs w:val="24"/>
+              <w:lang w:eastAsia="ko-KR"/>
+            </w:rPr>
+          </w:pPr>
           <w:r>
             <w:rPr>
-              <w:rFonts w:hint="eastAsia"/>
-              <w:sz w:val="24"/>
-              <w:szCs w:val="24"/>
-              <w:lang w:eastAsia="ko-KR"/>
+              <w:sz w:val="24"/>
+              <w:szCs w:val="24"/>
             </w:rPr>
             <w:t xml:space="preserve"> </w:t>
           </w:r>
@@ -661,25 +713,6 @@
           <w:pPr>
             <w:pStyle w:val="NoSpacing"/>
             <w:rPr>
-              <w:rFonts w:hint="eastAsia"/>
-              <w:sz w:val="24"/>
-              <w:szCs w:val="24"/>
-              <w:lang w:eastAsia="ko-KR"/>
-            </w:rPr>
-          </w:pPr>
-          <w:r>
-            <w:rPr>
-              <w:sz w:val="24"/>
-              <w:szCs w:val="24"/>
-            </w:rPr>
-            <w:t xml:space="preserve"> </w:t>
-          </w:r>
-        </w:p>
-        <w:p>
-          <w:pPr>
-            <w:pStyle w:val="NoSpacing"/>
-            <w:rPr>
-              <w:rFonts w:hint="eastAsia"/>
               <w:sz w:val="24"/>
               <w:szCs w:val="24"/>
               <w:lang w:eastAsia="ko-KR"/>
@@ -709,18 +742,623 @@
             <w:rPr>
               <w:sz w:val="24"/>
               <w:szCs w:val="24"/>
+              <w:lang w:eastAsia="ko-KR"/>
             </w:rPr>
           </w:pPr>
+        </w:p>
+        <w:p>
+          <w:pPr>
+            <w:pStyle w:val="Heading1"/>
+            <w:rPr>
+              <w:lang w:eastAsia="ko-KR"/>
+            </w:rPr>
+          </w:pPr>
+          <w:r>
+            <w:rPr>
+              <w:lang w:eastAsia="ko-KR"/>
+            </w:rPr>
+            <w:t>Project Schedule</w:t>
+          </w:r>
         </w:p>
       </w:sdtContent>
     </w:sdt>
     <w:p>
       <w:pPr>
-        <w:rPr>
-          <w:sz w:val="24"/>
-          <w:szCs w:val="24"/>
-        </w:rPr>
-      </w:pPr>
+        <w:pStyle w:val="Heading2"/>
+      </w:pPr>
+      <w:r>
+        <w:t>Base Functionality:</w:t>
+      </w:r>
+    </w:p>
+    <w:p>
+      <w:pPr>
+        <w:pStyle w:val="ListParagraph"/>
+        <w:numPr>
+          <w:ilvl w:val="0"/>
+          <w:numId w:val="4"/>
+        </w:numPr>
+      </w:pPr>
+      <w:r>
+        <w:t>Pyramid framework</w:t>
+      </w:r>
+    </w:p>
+    <w:p>
+      <w:pPr>
+        <w:pStyle w:val="ListParagraph"/>
+        <w:numPr>
+          <w:ilvl w:val="0"/>
+          <w:numId w:val="4"/>
+        </w:numPr>
+        <w:rPr>
+          <w:sz w:val="24"/>
+          <w:szCs w:val="24"/>
+        </w:rPr>
+      </w:pPr>
+      <w:r>
+        <w:rPr>
+          <w:sz w:val="24"/>
+          <w:szCs w:val="24"/>
+        </w:rPr>
+        <w:t>Landing Page</w:t>
+      </w:r>
+    </w:p>
+    <w:p>
+      <w:pPr>
+        <w:pStyle w:val="ListParagraph"/>
+        <w:numPr>
+          <w:ilvl w:val="0"/>
+          <w:numId w:val="4"/>
+        </w:numPr>
+        <w:rPr>
+          <w:sz w:val="24"/>
+          <w:szCs w:val="24"/>
+        </w:rPr>
+      </w:pPr>
+      <w:r>
+        <w:rPr>
+          <w:sz w:val="24"/>
+          <w:szCs w:val="24"/>
+        </w:rPr>
+        <w:t>Authentication</w:t>
+      </w:r>
+    </w:p>
+    <w:p>
+      <w:pPr>
+        <w:pStyle w:val="ListParagraph"/>
+        <w:numPr>
+          <w:ilvl w:val="1"/>
+          <w:numId w:val="4"/>
+        </w:numPr>
+        <w:rPr>
+          <w:sz w:val="24"/>
+          <w:szCs w:val="24"/>
+        </w:rPr>
+      </w:pPr>
+      <w:r>
+        <w:rPr>
+          <w:sz w:val="24"/>
+          <w:szCs w:val="24"/>
+        </w:rPr>
+        <w:t>Create and account</w:t>
+      </w:r>
+    </w:p>
+    <w:p>
+      <w:pPr>
+        <w:pStyle w:val="ListParagraph"/>
+        <w:numPr>
+          <w:ilvl w:val="1"/>
+          <w:numId w:val="4"/>
+        </w:numPr>
+        <w:rPr>
+          <w:sz w:val="24"/>
+          <w:szCs w:val="24"/>
+        </w:rPr>
+      </w:pPr>
+      <w:r>
+        <w:rPr>
+          <w:sz w:val="24"/>
+          <w:szCs w:val="24"/>
+        </w:rPr>
+        <w:t>Login</w:t>
+      </w:r>
+      <w:bookmarkStart w:id="0" w:name="_GoBack"/>
+      <w:bookmarkEnd w:id="0"/>
+    </w:p>
+    <w:p>
+      <w:pPr>
+        <w:pStyle w:val="ListParagraph"/>
+        <w:numPr>
+          <w:ilvl w:val="0"/>
+          <w:numId w:val="4"/>
+        </w:numPr>
+        <w:rPr>
+          <w:sz w:val="24"/>
+          <w:szCs w:val="24"/>
+        </w:rPr>
+      </w:pPr>
+      <w:r>
+        <w:rPr>
+          <w:sz w:val="24"/>
+          <w:szCs w:val="24"/>
+        </w:rPr>
+        <w:t>Store events in a database</w:t>
+      </w:r>
+    </w:p>
+    <w:p>
+      <w:pPr>
+        <w:pStyle w:val="ListParagraph"/>
+        <w:numPr>
+          <w:ilvl w:val="1"/>
+          <w:numId w:val="4"/>
+        </w:numPr>
+        <w:rPr>
+          <w:sz w:val="24"/>
+          <w:szCs w:val="24"/>
+        </w:rPr>
+      </w:pPr>
+      <w:r>
+        <w:rPr>
+          <w:sz w:val="24"/>
+          <w:szCs w:val="24"/>
+        </w:rPr>
+        <w:t>Create</w:t>
+      </w:r>
+    </w:p>
+    <w:p>
+      <w:pPr>
+        <w:pStyle w:val="ListParagraph"/>
+        <w:numPr>
+          <w:ilvl w:val="1"/>
+          <w:numId w:val="4"/>
+        </w:numPr>
+        <w:rPr>
+          <w:sz w:val="24"/>
+          <w:szCs w:val="24"/>
+        </w:rPr>
+      </w:pPr>
+      <w:r>
+        <w:rPr>
+          <w:sz w:val="24"/>
+          <w:szCs w:val="24"/>
+        </w:rPr>
+        <w:t>Read</w:t>
+      </w:r>
+    </w:p>
+    <w:p>
+      <w:pPr>
+        <w:pStyle w:val="ListParagraph"/>
+        <w:numPr>
+          <w:ilvl w:val="1"/>
+          <w:numId w:val="4"/>
+        </w:numPr>
+        <w:rPr>
+          <w:sz w:val="24"/>
+          <w:szCs w:val="24"/>
+        </w:rPr>
+      </w:pPr>
+      <w:r>
+        <w:rPr>
+          <w:sz w:val="24"/>
+          <w:szCs w:val="24"/>
+        </w:rPr>
+        <w:t>Update</w:t>
+      </w:r>
+    </w:p>
+    <w:p>
+      <w:pPr>
+        <w:pStyle w:val="ListParagraph"/>
+        <w:numPr>
+          <w:ilvl w:val="1"/>
+          <w:numId w:val="4"/>
+        </w:numPr>
+        <w:rPr>
+          <w:sz w:val="24"/>
+          <w:szCs w:val="24"/>
+        </w:rPr>
+      </w:pPr>
+      <w:r>
+        <w:rPr>
+          <w:sz w:val="24"/>
+          <w:szCs w:val="24"/>
+        </w:rPr>
+        <w:t>Destroy</w:t>
+      </w:r>
+    </w:p>
+    <w:p>
+      <w:pPr>
+        <w:pStyle w:val="ListParagraph"/>
+        <w:numPr>
+          <w:ilvl w:val="0"/>
+          <w:numId w:val="4"/>
+        </w:numPr>
+        <w:rPr>
+          <w:sz w:val="24"/>
+          <w:szCs w:val="24"/>
+        </w:rPr>
+      </w:pPr>
+      <w:r>
+        <w:rPr>
+          <w:sz w:val="24"/>
+          <w:szCs w:val="24"/>
+        </w:rPr>
+        <w:t>Create Event Posts</w:t>
+      </w:r>
+    </w:p>
+    <w:p>
+      <w:pPr>
+        <w:pStyle w:val="ListParagraph"/>
+        <w:numPr>
+          <w:ilvl w:val="1"/>
+          <w:numId w:val="4"/>
+        </w:numPr>
+        <w:rPr>
+          <w:sz w:val="24"/>
+          <w:szCs w:val="24"/>
+        </w:rPr>
+      </w:pPr>
+      <w:r>
+        <w:rPr>
+          <w:sz w:val="24"/>
+          <w:szCs w:val="24"/>
+        </w:rPr>
+        <w:t>Draw events on map</w:t>
+      </w:r>
+    </w:p>
+    <w:p>
+      <w:pPr>
+        <w:pStyle w:val="ListParagraph"/>
+        <w:numPr>
+          <w:ilvl w:val="1"/>
+          <w:numId w:val="4"/>
+        </w:numPr>
+        <w:rPr>
+          <w:sz w:val="24"/>
+          <w:szCs w:val="24"/>
+        </w:rPr>
+      </w:pPr>
+      <w:r>
+        <w:rPr>
+          <w:sz w:val="24"/>
+          <w:szCs w:val="24"/>
+        </w:rPr>
+        <w:t>User form for inputting post data</w:t>
+      </w:r>
+    </w:p>
+    <w:p>
+      <w:pPr>
+        <w:pStyle w:val="ListParagraph"/>
+        <w:numPr>
+          <w:ilvl w:val="2"/>
+          <w:numId w:val="4"/>
+        </w:numPr>
+        <w:rPr>
+          <w:sz w:val="24"/>
+          <w:szCs w:val="24"/>
+        </w:rPr>
+      </w:pPr>
+      <w:r>
+        <w:rPr>
+          <w:sz w:val="24"/>
+          <w:szCs w:val="24"/>
+        </w:rPr>
+        <w:t>JavaScript validation</w:t>
+      </w:r>
+    </w:p>
+    <w:p>
+      <w:pPr>
+        <w:pStyle w:val="ListParagraph"/>
+        <w:numPr>
+          <w:ilvl w:val="0"/>
+          <w:numId w:val="4"/>
+        </w:numPr>
+        <w:rPr>
+          <w:sz w:val="24"/>
+          <w:szCs w:val="24"/>
+        </w:rPr>
+      </w:pPr>
+      <w:r>
+        <w:rPr>
+          <w:sz w:val="24"/>
+          <w:szCs w:val="24"/>
+        </w:rPr>
+        <w:t>View Events</w:t>
+      </w:r>
+    </w:p>
+    <w:p>
+      <w:pPr>
+        <w:pStyle w:val="ListParagraph"/>
+        <w:numPr>
+          <w:ilvl w:val="1"/>
+          <w:numId w:val="4"/>
+        </w:numPr>
+        <w:rPr>
+          <w:sz w:val="24"/>
+          <w:szCs w:val="24"/>
+        </w:rPr>
+      </w:pPr>
+      <w:r>
+        <w:rPr>
+          <w:sz w:val="24"/>
+          <w:szCs w:val="24"/>
+        </w:rPr>
+        <w:t>On map</w:t>
+      </w:r>
+    </w:p>
+    <w:p>
+      <w:pPr>
+        <w:pStyle w:val="ListParagraph"/>
+        <w:numPr>
+          <w:ilvl w:val="2"/>
+          <w:numId w:val="4"/>
+        </w:numPr>
+        <w:rPr>
+          <w:sz w:val="24"/>
+          <w:szCs w:val="24"/>
+        </w:rPr>
+      </w:pPr>
+      <w:r>
+        <w:rPr>
+          <w:sz w:val="24"/>
+          <w:szCs w:val="24"/>
+        </w:rPr>
+        <w:t>Redraw event geometry on map</w:t>
+      </w:r>
+    </w:p>
+    <w:p>
+      <w:pPr>
+        <w:pStyle w:val="ListParagraph"/>
+        <w:numPr>
+          <w:ilvl w:val="2"/>
+          <w:numId w:val="4"/>
+        </w:numPr>
+        <w:rPr>
+          <w:sz w:val="24"/>
+          <w:szCs w:val="24"/>
+        </w:rPr>
+      </w:pPr>
+      <w:r>
+        <w:rPr>
+          <w:sz w:val="24"/>
+          <w:szCs w:val="24"/>
+        </w:rPr>
+        <w:t>Trap on over and style associated event in timeline</w:t>
+      </w:r>
+    </w:p>
+    <w:p>
+      <w:pPr>
+        <w:pStyle w:val="ListParagraph"/>
+        <w:numPr>
+          <w:ilvl w:val="1"/>
+          <w:numId w:val="4"/>
+        </w:numPr>
+        <w:rPr>
+          <w:sz w:val="24"/>
+          <w:szCs w:val="24"/>
+        </w:rPr>
+      </w:pPr>
+      <w:r>
+        <w:rPr>
+          <w:sz w:val="24"/>
+          <w:szCs w:val="24"/>
+        </w:rPr>
+        <w:t>On timeline</w:t>
+      </w:r>
+    </w:p>
+    <w:p>
+      <w:pPr>
+        <w:pStyle w:val="ListParagraph"/>
+        <w:numPr>
+          <w:ilvl w:val="2"/>
+          <w:numId w:val="4"/>
+        </w:numPr>
+        <w:rPr>
+          <w:sz w:val="24"/>
+          <w:szCs w:val="24"/>
+        </w:rPr>
+      </w:pPr>
+      <w:r>
+        <w:rPr>
+          <w:sz w:val="24"/>
+          <w:szCs w:val="24"/>
+        </w:rPr>
+        <w:t>Trap on over and style associated event in map</w:t>
+      </w:r>
+    </w:p>
+    <w:p>
+      <w:pPr>
+        <w:pStyle w:val="ListParagraph"/>
+        <w:numPr>
+          <w:ilvl w:val="1"/>
+          <w:numId w:val="4"/>
+        </w:numPr>
+        <w:rPr>
+          <w:sz w:val="24"/>
+          <w:szCs w:val="24"/>
+        </w:rPr>
+      </w:pPr>
+      <w:r>
+        <w:rPr>
+          <w:sz w:val="24"/>
+          <w:szCs w:val="24"/>
+        </w:rPr>
+        <w:t>View post content</w:t>
+      </w:r>
+    </w:p>
+    <w:p>
+      <w:pPr>
+        <w:pStyle w:val="ListParagraph"/>
+        <w:numPr>
+          <w:ilvl w:val="2"/>
+          <w:numId w:val="4"/>
+        </w:numPr>
+        <w:rPr>
+          <w:sz w:val="24"/>
+          <w:szCs w:val="24"/>
+        </w:rPr>
+      </w:pPr>
+      <w:r>
+        <w:rPr>
+          <w:sz w:val="24"/>
+          <w:szCs w:val="24"/>
+        </w:rPr>
+        <w:t>Trap on click events on map or timeline and show post</w:t>
+      </w:r>
+    </w:p>
+    <w:p>
+      <w:pPr>
+        <w:pStyle w:val="ListParagraph"/>
+        <w:numPr>
+          <w:ilvl w:val="0"/>
+          <w:numId w:val="4"/>
+        </w:numPr>
+        <w:rPr>
+          <w:sz w:val="24"/>
+          <w:szCs w:val="24"/>
+        </w:rPr>
+      </w:pPr>
+      <w:r>
+        <w:rPr>
+          <w:sz w:val="24"/>
+          <w:szCs w:val="24"/>
+        </w:rPr>
+        <w:t>Edit Posts</w:t>
+      </w:r>
+    </w:p>
+    <w:p>
+      <w:pPr>
+        <w:pStyle w:val="ListParagraph"/>
+        <w:numPr>
+          <w:ilvl w:val="1"/>
+          <w:numId w:val="4"/>
+        </w:numPr>
+        <w:rPr>
+          <w:sz w:val="24"/>
+          <w:szCs w:val="24"/>
+        </w:rPr>
+      </w:pPr>
+      <w:r>
+        <w:rPr>
+          <w:sz w:val="24"/>
+          <w:szCs w:val="24"/>
+        </w:rPr>
+        <w:t>Allow event content to be edited or deleted</w:t>
+      </w:r>
+    </w:p>
+    <w:p>
+      <w:pPr>
+        <w:pStyle w:val="Heading2"/>
+      </w:pPr>
+      <w:r>
+        <w:t>Desired Functionality:</w:t>
+      </w:r>
+    </w:p>
+    <w:p>
+      <w:pPr>
+        <w:pStyle w:val="ListParagraph"/>
+        <w:numPr>
+          <w:ilvl w:val="0"/>
+          <w:numId w:val="5"/>
+        </w:numPr>
+        <w:rPr>
+          <w:sz w:val="24"/>
+          <w:szCs w:val="24"/>
+        </w:rPr>
+      </w:pPr>
+      <w:r>
+        <w:rPr>
+          <w:sz w:val="24"/>
+          <w:szCs w:val="24"/>
+        </w:rPr>
+        <w:t>Allow user linking (friends)</w:t>
+      </w:r>
+    </w:p>
+    <w:p>
+      <w:pPr>
+        <w:pStyle w:val="ListParagraph"/>
+        <w:numPr>
+          <w:ilvl w:val="1"/>
+          <w:numId w:val="5"/>
+        </w:numPr>
+        <w:rPr>
+          <w:sz w:val="24"/>
+          <w:szCs w:val="24"/>
+        </w:rPr>
+      </w:pPr>
+      <w:r>
+        <w:rPr>
+          <w:sz w:val="24"/>
+          <w:szCs w:val="24"/>
+        </w:rPr>
+        <w:t>Search for and request friends</w:t>
+      </w:r>
+    </w:p>
+    <w:p>
+      <w:pPr>
+        <w:pStyle w:val="ListParagraph"/>
+        <w:numPr>
+          <w:ilvl w:val="1"/>
+          <w:numId w:val="5"/>
+        </w:numPr>
+        <w:rPr>
+          <w:sz w:val="24"/>
+          <w:szCs w:val="24"/>
+        </w:rPr>
+      </w:pPr>
+      <w:r>
+        <w:rPr>
+          <w:sz w:val="24"/>
+          <w:szCs w:val="24"/>
+        </w:rPr>
+        <w:t>Accept friend requests</w:t>
+      </w:r>
+    </w:p>
+    <w:p>
+      <w:pPr>
+        <w:pStyle w:val="ListParagraph"/>
+        <w:numPr>
+          <w:ilvl w:val="1"/>
+          <w:numId w:val="5"/>
+        </w:numPr>
+        <w:rPr>
+          <w:sz w:val="24"/>
+          <w:szCs w:val="24"/>
+        </w:rPr>
+      </w:pPr>
+      <w:r>
+        <w:rPr>
+          <w:sz w:val="24"/>
+          <w:szCs w:val="24"/>
+        </w:rPr>
+        <w:lastRenderedPageBreak/>
+        <w:t>View</w:t>
+      </w:r>
+      <w:r>
+        <w:rPr>
+          <w:sz w:val="24"/>
+          <w:szCs w:val="24"/>
+        </w:rPr>
+        <w:t xml:space="preserve"> friends posts</w:t>
+      </w:r>
+    </w:p>
+    <w:p>
+      <w:pPr>
+        <w:pStyle w:val="ListParagraph"/>
+        <w:numPr>
+          <w:ilvl w:val="0"/>
+          <w:numId w:val="5"/>
+        </w:numPr>
+        <w:rPr>
+          <w:sz w:val="24"/>
+          <w:szCs w:val="24"/>
+        </w:rPr>
+      </w:pPr>
+      <w:r>
+        <w:rPr>
+          <w:sz w:val="24"/>
+          <w:szCs w:val="24"/>
+        </w:rPr>
+        <w:t>Allow images to be added to posts</w:t>
+      </w:r>
     </w:p>
     <w:sectPr>
       <w:footerReference w:type="even" r:id="rId8"/>
@@ -735,7 +1373,7 @@
 </file>
 
 <file path=word/endnotes.xml><?xml version="1.0" encoding="utf-8"?>
-<w:endnotes xmlns:wpc="http://schemas.microsoft.com/office/word/2010/wordprocessingCanvas" xmlns:mc="http://schemas.openxmlformats.org/markup-compatibility/2006" xmlns:o="urn:schemas-microsoft-com:office:office" xmlns:r="http://schemas.openxmlformats.org/officeDocument/2006/relationships" xmlns:m="http://schemas.openxmlformats.org/officeDocument/2006/math" xmlns:v="urn:schemas-microsoft-com:vml" xmlns:wp14="http://schemas.microsoft.com/office/word/2010/wordprocessingDrawing" xmlns:wp="http://schemas.openxmlformats.org/drawingml/2006/wordprocessingDrawing" xmlns:w10="urn:schemas-microsoft-com:office:word" xmlns:w="http://schemas.openxmlformats.org/wordprocessingml/2006/main" xmlns:w14="http://schemas.microsoft.com/office/word/2010/wordml" xmlns:wpg="http://schemas.microsoft.com/office/word/2010/wordprocessingGroup" xmlns:wpi="http://schemas.microsoft.com/office/word/2010/wordprocessingInk" xmlns:wne="http://schemas.microsoft.com/office/word/2006/wordml" xmlns:wps="http://schemas.microsoft.com/office/word/2010/wordprocessingShape" mc:Ignorable="w14 wp14">
+<w:endnotes xmlns:wpc="http://schemas.microsoft.com/office/word/2010/wordprocessingCanvas" xmlns:mo="http://schemas.microsoft.com/office/mac/office/2008/main" xmlns:mc="http://schemas.openxmlformats.org/markup-compatibility/2006" xmlns:mv="urn:schemas-microsoft-com:mac:vml" xmlns:o="urn:schemas-microsoft-com:office:office" xmlns:r="http://schemas.openxmlformats.org/officeDocument/2006/relationships" xmlns:m="http://schemas.openxmlformats.org/officeDocument/2006/math" xmlns:v="urn:schemas-microsoft-com:vml" xmlns:wp14="http://schemas.microsoft.com/office/word/2010/wordprocessingDrawing" xmlns:wp="http://schemas.openxmlformats.org/drawingml/2006/wordprocessingDrawing" xmlns:w10="urn:schemas-microsoft-com:office:word" xmlns:w="http://schemas.openxmlformats.org/wordprocessingml/2006/main" xmlns:w14="http://schemas.microsoft.com/office/word/2010/wordml" xmlns:wpg="http://schemas.microsoft.com/office/word/2010/wordprocessingGroup" xmlns:wpi="http://schemas.microsoft.com/office/word/2010/wordprocessingInk" xmlns:wne="http://schemas.microsoft.com/office/word/2006/wordml" xmlns:wps="http://schemas.microsoft.com/office/word/2010/wordprocessingShape" mc:Ignorable="w14 wp14">
   <w:endnote w:type="separator" w:id="-1">
     <w:p>
       <w:pPr>
@@ -760,7 +1398,7 @@
 </file>
 
 <file path=word/footer1.xml><?xml version="1.0" encoding="utf-8"?>
-<w:ftr xmlns:wpc="http://schemas.microsoft.com/office/word/2010/wordprocessingCanvas" xmlns:mc="http://schemas.openxmlformats.org/markup-compatibility/2006" xmlns:o="urn:schemas-microsoft-com:office:office" xmlns:r="http://schemas.openxmlformats.org/officeDocument/2006/relationships" xmlns:m="http://schemas.openxmlformats.org/officeDocument/2006/math" xmlns:v="urn:schemas-microsoft-com:vml" xmlns:wp14="http://schemas.microsoft.com/office/word/2010/wordprocessingDrawing" xmlns:wp="http://schemas.openxmlformats.org/drawingml/2006/wordprocessingDrawing" xmlns:w10="urn:schemas-microsoft-com:office:word" xmlns:w="http://schemas.openxmlformats.org/wordprocessingml/2006/main" xmlns:w14="http://schemas.microsoft.com/office/word/2010/wordml" xmlns:wpg="http://schemas.microsoft.com/office/word/2010/wordprocessingGroup" xmlns:wpi="http://schemas.microsoft.com/office/word/2010/wordprocessingInk" xmlns:wne="http://schemas.microsoft.com/office/word/2006/wordml" xmlns:wps="http://schemas.microsoft.com/office/word/2010/wordprocessingShape" mc:Ignorable="w14 wp14">
+<w:ftr xmlns:wpc="http://schemas.microsoft.com/office/word/2010/wordprocessingCanvas" xmlns:mo="http://schemas.microsoft.com/office/mac/office/2008/main" xmlns:mc="http://schemas.openxmlformats.org/markup-compatibility/2006" xmlns:mv="urn:schemas-microsoft-com:mac:vml" xmlns:o="urn:schemas-microsoft-com:office:office" xmlns:r="http://schemas.openxmlformats.org/officeDocument/2006/relationships" xmlns:m="http://schemas.openxmlformats.org/officeDocument/2006/math" xmlns:v="urn:schemas-microsoft-com:vml" xmlns:wp14="http://schemas.microsoft.com/office/word/2010/wordprocessingDrawing" xmlns:wp="http://schemas.openxmlformats.org/drawingml/2006/wordprocessingDrawing" xmlns:w10="urn:schemas-microsoft-com:office:word" xmlns:w="http://schemas.openxmlformats.org/wordprocessingml/2006/main" xmlns:w14="http://schemas.microsoft.com/office/word/2010/wordml" xmlns:wpg="http://schemas.microsoft.com/office/word/2010/wordprocessingGroup" xmlns:wpi="http://schemas.microsoft.com/office/word/2010/wordprocessingInk" xmlns:wne="http://schemas.microsoft.com/office/word/2006/wordml" xmlns:wps="http://schemas.microsoft.com/office/word/2010/wordprocessingShape" mc:Ignorable="w14 wp14">
   <w:p>
     <w:pPr>
       <w:pStyle w:val="Footer"/>
@@ -798,7 +1436,7 @@
 </file>
 
 <file path=word/footer2.xml><?xml version="1.0" encoding="utf-8"?>
-<w:ftr xmlns:wpc="http://schemas.microsoft.com/office/word/2010/wordprocessingCanvas" xmlns:mc="http://schemas.openxmlformats.org/markup-compatibility/2006" xmlns:o="urn:schemas-microsoft-com:office:office" xmlns:r="http://schemas.openxmlformats.org/officeDocument/2006/relationships" xmlns:m="http://schemas.openxmlformats.org/officeDocument/2006/math" xmlns:v="urn:schemas-microsoft-com:vml" xmlns:wp14="http://schemas.microsoft.com/office/word/2010/wordprocessingDrawing" xmlns:wp="http://schemas.openxmlformats.org/drawingml/2006/wordprocessingDrawing" xmlns:w10="urn:schemas-microsoft-com:office:word" xmlns:w="http://schemas.openxmlformats.org/wordprocessingml/2006/main" xmlns:w14="http://schemas.microsoft.com/office/word/2010/wordml" xmlns:wpg="http://schemas.microsoft.com/office/word/2010/wordprocessingGroup" xmlns:wpi="http://schemas.microsoft.com/office/word/2010/wordprocessingInk" xmlns:wne="http://schemas.microsoft.com/office/word/2006/wordml" xmlns:wps="http://schemas.microsoft.com/office/word/2010/wordprocessingShape" mc:Ignorable="w14 wp14">
+<w:ftr xmlns:wpc="http://schemas.microsoft.com/office/word/2010/wordprocessingCanvas" xmlns:mo="http://schemas.microsoft.com/office/mac/office/2008/main" xmlns:mc="http://schemas.openxmlformats.org/markup-compatibility/2006" xmlns:mv="urn:schemas-microsoft-com:mac:vml" xmlns:o="urn:schemas-microsoft-com:office:office" xmlns:r="http://schemas.openxmlformats.org/officeDocument/2006/relationships" xmlns:m="http://schemas.openxmlformats.org/officeDocument/2006/math" xmlns:v="urn:schemas-microsoft-com:vml" xmlns:wp14="http://schemas.microsoft.com/office/word/2010/wordprocessingDrawing" xmlns:wp="http://schemas.openxmlformats.org/drawingml/2006/wordprocessingDrawing" xmlns:w10="urn:schemas-microsoft-com:office:word" xmlns:w="http://schemas.openxmlformats.org/wordprocessingml/2006/main" xmlns:w14="http://schemas.microsoft.com/office/word/2010/wordml" xmlns:wpg="http://schemas.microsoft.com/office/word/2010/wordprocessingGroup" xmlns:wpi="http://schemas.microsoft.com/office/word/2010/wordprocessingInk" xmlns:wne="http://schemas.microsoft.com/office/word/2006/wordml" xmlns:wps="http://schemas.microsoft.com/office/word/2010/wordprocessingShape" mc:Ignorable="w14 wp14">
   <w:p>
     <w:pPr>
       <w:pStyle w:val="Footer"/>
@@ -830,7 +1468,7 @@
         <w:rStyle w:val="PageNumber"/>
         <w:noProof/>
       </w:rPr>
-      <w:t>2</w:t>
+      <w:t>3</w:t>
     </w:r>
     <w:r>
       <w:rPr>
@@ -849,7 +1487,7 @@
 </file>
 
 <file path=word/footnotes.xml><?xml version="1.0" encoding="utf-8"?>
-<w:footnotes xmlns:wpc="http://schemas.microsoft.com/office/word/2010/wordprocessingCanvas" xmlns:mc="http://schemas.openxmlformats.org/markup-compatibility/2006" xmlns:o="urn:schemas-microsoft-com:office:office" xmlns:r="http://schemas.openxmlformats.org/officeDocument/2006/relationships" xmlns:m="http://schemas.openxmlformats.org/officeDocument/2006/math" xmlns:v="urn:schemas-microsoft-com:vml" xmlns:wp14="http://schemas.microsoft.com/office/word/2010/wordprocessingDrawing" xmlns:wp="http://schemas.openxmlformats.org/drawingml/2006/wordprocessingDrawing" xmlns:w10="urn:schemas-microsoft-com:office:word" xmlns:w="http://schemas.openxmlformats.org/wordprocessingml/2006/main" xmlns:w14="http://schemas.microsoft.com/office/word/2010/wordml" xmlns:wpg="http://schemas.microsoft.com/office/word/2010/wordprocessingGroup" xmlns:wpi="http://schemas.microsoft.com/office/word/2010/wordprocessingInk" xmlns:wne="http://schemas.microsoft.com/office/word/2006/wordml" xmlns:wps="http://schemas.microsoft.com/office/word/2010/wordprocessingShape" mc:Ignorable="w14 wp14">
+<w:footnotes xmlns:wpc="http://schemas.microsoft.com/office/word/2010/wordprocessingCanvas" xmlns:mo="http://schemas.microsoft.com/office/mac/office/2008/main" xmlns:mc="http://schemas.openxmlformats.org/markup-compatibility/2006" xmlns:mv="urn:schemas-microsoft-com:mac:vml" xmlns:o="urn:schemas-microsoft-com:office:office" xmlns:r="http://schemas.openxmlformats.org/officeDocument/2006/relationships" xmlns:m="http://schemas.openxmlformats.org/officeDocument/2006/math" xmlns:v="urn:schemas-microsoft-com:vml" xmlns:wp14="http://schemas.microsoft.com/office/word/2010/wordprocessingDrawing" xmlns:wp="http://schemas.openxmlformats.org/drawingml/2006/wordprocessingDrawing" xmlns:w10="urn:schemas-microsoft-com:office:word" xmlns:w="http://schemas.openxmlformats.org/wordprocessingml/2006/main" xmlns:w14="http://schemas.microsoft.com/office/word/2010/wordml" xmlns:wpg="http://schemas.microsoft.com/office/word/2010/wordprocessingGroup" xmlns:wpi="http://schemas.microsoft.com/office/word/2010/wordprocessingInk" xmlns:wne="http://schemas.microsoft.com/office/word/2006/wordml" xmlns:wps="http://schemas.microsoft.com/office/word/2010/wordprocessingShape" mc:Ignorable="w14 wp14">
   <w:footnote w:type="separator" w:id="-1">
     <w:p>
       <w:pPr>
@@ -874,8 +1512,234 @@
 </file>
 
 <file path=word/numbering.xml><?xml version="1.0" encoding="utf-8"?>
-<w:numbering xmlns:wpc="http://schemas.microsoft.com/office/word/2010/wordprocessingCanvas" xmlns:mc="http://schemas.openxmlformats.org/markup-compatibility/2006" xmlns:o="urn:schemas-microsoft-com:office:office" xmlns:r="http://schemas.openxmlformats.org/officeDocument/2006/relationships" xmlns:m="http://schemas.openxmlformats.org/officeDocument/2006/math" xmlns:v="urn:schemas-microsoft-com:vml" xmlns:wp14="http://schemas.microsoft.com/office/word/2010/wordprocessingDrawing" xmlns:wp="http://schemas.openxmlformats.org/drawingml/2006/wordprocessingDrawing" xmlns:w10="urn:schemas-microsoft-com:office:word" xmlns:w="http://schemas.openxmlformats.org/wordprocessingml/2006/main" xmlns:w14="http://schemas.microsoft.com/office/word/2010/wordml" xmlns:wpg="http://schemas.microsoft.com/office/word/2010/wordprocessingGroup" xmlns:wpi="http://schemas.microsoft.com/office/word/2010/wordprocessingInk" xmlns:wne="http://schemas.microsoft.com/office/word/2006/wordml" xmlns:wps="http://schemas.microsoft.com/office/word/2010/wordprocessingShape" mc:Ignorable="w14 wp14">
+<w:numbering xmlns:wpc="http://schemas.microsoft.com/office/word/2010/wordprocessingCanvas" xmlns:mo="http://schemas.microsoft.com/office/mac/office/2008/main" xmlns:mc="http://schemas.openxmlformats.org/markup-compatibility/2006" xmlns:mv="urn:schemas-microsoft-com:mac:vml" xmlns:o="urn:schemas-microsoft-com:office:office" xmlns:r="http://schemas.openxmlformats.org/officeDocument/2006/relationships" xmlns:m="http://schemas.openxmlformats.org/officeDocument/2006/math" xmlns:v="urn:schemas-microsoft-com:vml" xmlns:wp14="http://schemas.microsoft.com/office/word/2010/wordprocessingDrawing" xmlns:wp="http://schemas.openxmlformats.org/drawingml/2006/wordprocessingDrawing" xmlns:w10="urn:schemas-microsoft-com:office:word" xmlns:w="http://schemas.openxmlformats.org/wordprocessingml/2006/main" xmlns:w14="http://schemas.microsoft.com/office/word/2010/wordml" xmlns:wpg="http://schemas.microsoft.com/office/word/2010/wordprocessingGroup" xmlns:wpi="http://schemas.microsoft.com/office/word/2010/wordprocessingInk" xmlns:wne="http://schemas.microsoft.com/office/word/2006/wordml" xmlns:wps="http://schemas.microsoft.com/office/word/2010/wordprocessingShape" mc:Ignorable="w14 wp14">
   <w:abstractNum w:abstractNumId="0">
+    <w:nsid w:val="15267E79"/>
+    <w:multiLevelType w:val="hybridMultilevel"/>
+    <w:tmpl w:val="67689350"/>
+    <w:lvl w:ilvl="0" w:tplc="04090001">
+      <w:start w:val="1"/>
+      <w:numFmt w:val="bullet"/>
+      <w:lvlText w:val=""/>
+      <w:lvlJc w:val="left"/>
+      <w:pPr>
+        <w:ind w:left="720" w:hanging="360"/>
+      </w:pPr>
+      <w:rPr>
+        <w:rFonts w:ascii="Symbol" w:hAnsi="Symbol" w:hint="default"/>
+      </w:rPr>
+    </w:lvl>
+    <w:lvl w:ilvl="1" w:tplc="04090003">
+      <w:start w:val="1"/>
+      <w:numFmt w:val="bullet"/>
+      <w:lvlText w:val="o"/>
+      <w:lvlJc w:val="left"/>
+      <w:pPr>
+        <w:ind w:left="1440" w:hanging="360"/>
+      </w:pPr>
+      <w:rPr>
+        <w:rFonts w:ascii="Courier New" w:hAnsi="Courier New" w:hint="default"/>
+      </w:rPr>
+    </w:lvl>
+    <w:lvl w:ilvl="2" w:tplc="04090005">
+      <w:start w:val="1"/>
+      <w:numFmt w:val="bullet"/>
+      <w:lvlText w:val=""/>
+      <w:lvlJc w:val="left"/>
+      <w:pPr>
+        <w:ind w:left="2160" w:hanging="360"/>
+      </w:pPr>
+      <w:rPr>
+        <w:rFonts w:ascii="Wingdings" w:hAnsi="Wingdings" w:hint="default"/>
+      </w:rPr>
+    </w:lvl>
+    <w:lvl w:ilvl="3" w:tplc="04090001" w:tentative="1">
+      <w:start w:val="1"/>
+      <w:numFmt w:val="bullet"/>
+      <w:lvlText w:val=""/>
+      <w:lvlJc w:val="left"/>
+      <w:pPr>
+        <w:ind w:left="2880" w:hanging="360"/>
+      </w:pPr>
+      <w:rPr>
+        <w:rFonts w:ascii="Symbol" w:hAnsi="Symbol" w:hint="default"/>
+      </w:rPr>
+    </w:lvl>
+    <w:lvl w:ilvl="4" w:tplc="04090003" w:tentative="1">
+      <w:start w:val="1"/>
+      <w:numFmt w:val="bullet"/>
+      <w:lvlText w:val="o"/>
+      <w:lvlJc w:val="left"/>
+      <w:pPr>
+        <w:ind w:left="3600" w:hanging="360"/>
+      </w:pPr>
+      <w:rPr>
+        <w:rFonts w:ascii="Courier New" w:hAnsi="Courier New" w:hint="default"/>
+      </w:rPr>
+    </w:lvl>
+    <w:lvl w:ilvl="5" w:tplc="04090005" w:tentative="1">
+      <w:start w:val="1"/>
+      <w:numFmt w:val="bullet"/>
+      <w:lvlText w:val=""/>
+      <w:lvlJc w:val="left"/>
+      <w:pPr>
+        <w:ind w:left="4320" w:hanging="360"/>
+      </w:pPr>
+      <w:rPr>
+        <w:rFonts w:ascii="Wingdings" w:hAnsi="Wingdings" w:hint="default"/>
+      </w:rPr>
+    </w:lvl>
+    <w:lvl w:ilvl="6" w:tplc="04090001" w:tentative="1">
+      <w:start w:val="1"/>
+      <w:numFmt w:val="bullet"/>
+      <w:lvlText w:val=""/>
+      <w:lvlJc w:val="left"/>
+      <w:pPr>
+        <w:ind w:left="5040" w:hanging="360"/>
+      </w:pPr>
+      <w:rPr>
+        <w:rFonts w:ascii="Symbol" w:hAnsi="Symbol" w:hint="default"/>
+      </w:rPr>
+    </w:lvl>
+    <w:lvl w:ilvl="7" w:tplc="04090003" w:tentative="1">
+      <w:start w:val="1"/>
+      <w:numFmt w:val="bullet"/>
+      <w:lvlText w:val="o"/>
+      <w:lvlJc w:val="left"/>
+      <w:pPr>
+        <w:ind w:left="5760" w:hanging="360"/>
+      </w:pPr>
+      <w:rPr>
+        <w:rFonts w:ascii="Courier New" w:hAnsi="Courier New" w:hint="default"/>
+      </w:rPr>
+    </w:lvl>
+    <w:lvl w:ilvl="8" w:tplc="04090005" w:tentative="1">
+      <w:start w:val="1"/>
+      <w:numFmt w:val="bullet"/>
+      <w:lvlText w:val=""/>
+      <w:lvlJc w:val="left"/>
+      <w:pPr>
+        <w:ind w:left="6480" w:hanging="360"/>
+      </w:pPr>
+      <w:rPr>
+        <w:rFonts w:ascii="Wingdings" w:hAnsi="Wingdings" w:hint="default"/>
+      </w:rPr>
+    </w:lvl>
+  </w:abstractNum>
+  <w:abstractNum w:abstractNumId="1">
+    <w:nsid w:val="2E605983"/>
+    <w:multiLevelType w:val="hybridMultilevel"/>
+    <w:tmpl w:val="66322858"/>
+    <w:lvl w:ilvl="0" w:tplc="04090001">
+      <w:start w:val="1"/>
+      <w:numFmt w:val="bullet"/>
+      <w:lvlText w:val=""/>
+      <w:lvlJc w:val="left"/>
+      <w:pPr>
+        <w:ind w:left="720" w:hanging="360"/>
+      </w:pPr>
+      <w:rPr>
+        <w:rFonts w:ascii="Symbol" w:hAnsi="Symbol" w:hint="default"/>
+      </w:rPr>
+    </w:lvl>
+    <w:lvl w:ilvl="1" w:tplc="04090003">
+      <w:start w:val="1"/>
+      <w:numFmt w:val="bullet"/>
+      <w:lvlText w:val="o"/>
+      <w:lvlJc w:val="left"/>
+      <w:pPr>
+        <w:ind w:left="1440" w:hanging="360"/>
+      </w:pPr>
+      <w:rPr>
+        <w:rFonts w:ascii="Courier New" w:hAnsi="Courier New" w:hint="default"/>
+      </w:rPr>
+    </w:lvl>
+    <w:lvl w:ilvl="2" w:tplc="04090005" w:tentative="1">
+      <w:start w:val="1"/>
+      <w:numFmt w:val="bullet"/>
+      <w:lvlText w:val=""/>
+      <w:lvlJc w:val="left"/>
+      <w:pPr>
+        <w:ind w:left="2160" w:hanging="360"/>
+      </w:pPr>
+      <w:rPr>
+        <w:rFonts w:ascii="Wingdings" w:hAnsi="Wingdings" w:hint="default"/>
+      </w:rPr>
+    </w:lvl>
+    <w:lvl w:ilvl="3" w:tplc="04090001" w:tentative="1">
+      <w:start w:val="1"/>
+      <w:numFmt w:val="bullet"/>
+      <w:lvlText w:val=""/>
+      <w:lvlJc w:val="left"/>
+      <w:pPr>
+        <w:ind w:left="2880" w:hanging="360"/>
+      </w:pPr>
+      <w:rPr>
+        <w:rFonts w:ascii="Symbol" w:hAnsi="Symbol" w:hint="default"/>
+      </w:rPr>
+    </w:lvl>
+    <w:lvl w:ilvl="4" w:tplc="04090003" w:tentative="1">
+      <w:start w:val="1"/>
+      <w:numFmt w:val="bullet"/>
+      <w:lvlText w:val="o"/>
+      <w:lvlJc w:val="left"/>
+      <w:pPr>
+        <w:ind w:left="3600" w:hanging="360"/>
+      </w:pPr>
+      <w:rPr>
+        <w:rFonts w:ascii="Courier New" w:hAnsi="Courier New" w:hint="default"/>
+      </w:rPr>
+    </w:lvl>
+    <w:lvl w:ilvl="5" w:tplc="04090005" w:tentative="1">
+      <w:start w:val="1"/>
+      <w:numFmt w:val="bullet"/>
+      <w:lvlText w:val=""/>
+      <w:lvlJc w:val="left"/>
+      <w:pPr>
+        <w:ind w:left="4320" w:hanging="360"/>
+      </w:pPr>
+      <w:rPr>
+        <w:rFonts w:ascii="Wingdings" w:hAnsi="Wingdings" w:hint="default"/>
+      </w:rPr>
+    </w:lvl>
+    <w:lvl w:ilvl="6" w:tplc="04090001" w:tentative="1">
+      <w:start w:val="1"/>
+      <w:numFmt w:val="bullet"/>
+      <w:lvlText w:val=""/>
+      <w:lvlJc w:val="left"/>
+      <w:pPr>
+        <w:ind w:left="5040" w:hanging="360"/>
+      </w:pPr>
+      <w:rPr>
+        <w:rFonts w:ascii="Symbol" w:hAnsi="Symbol" w:hint="default"/>
+      </w:rPr>
+    </w:lvl>
+    <w:lvl w:ilvl="7" w:tplc="04090003" w:tentative="1">
+      <w:start w:val="1"/>
+      <w:numFmt w:val="bullet"/>
+      <w:lvlText w:val="o"/>
+      <w:lvlJc w:val="left"/>
+      <w:pPr>
+        <w:ind w:left="5760" w:hanging="360"/>
+      </w:pPr>
+      <w:rPr>
+        <w:rFonts w:ascii="Courier New" w:hAnsi="Courier New" w:hint="default"/>
+      </w:rPr>
+    </w:lvl>
+    <w:lvl w:ilvl="8" w:tplc="04090005" w:tentative="1">
+      <w:start w:val="1"/>
+      <w:numFmt w:val="bullet"/>
+      <w:lvlText w:val=""/>
+      <w:lvlJc w:val="left"/>
+      <w:pPr>
+        <w:ind w:left="6480" w:hanging="360"/>
+      </w:pPr>
+      <w:rPr>
+        <w:rFonts w:ascii="Wingdings" w:hAnsi="Wingdings" w:hint="default"/>
+      </w:rPr>
+    </w:lvl>
+  </w:abstractNum>
+  <w:abstractNum w:abstractNumId="2">
     <w:nsid w:val="361D2B62"/>
     <w:multiLevelType w:val="hybridMultilevel"/>
     <w:tmpl w:val="0BFC3352"/>
@@ -988,7 +1852,7 @@
       </w:rPr>
     </w:lvl>
   </w:abstractNum>
-  <w:abstractNum w:abstractNumId="1">
+  <w:abstractNum w:abstractNumId="3">
     <w:nsid w:val="3E9A57A3"/>
     <w:multiLevelType w:val="hybridMultilevel"/>
     <w:tmpl w:val="C0B461A4"/>
@@ -1101,7 +1965,7 @@
       </w:rPr>
     </w:lvl>
   </w:abstractNum>
-  <w:abstractNum w:abstractNumId="2">
+  <w:abstractNum w:abstractNumId="4">
     <w:nsid w:val="5A153051"/>
     <w:multiLevelType w:val="hybridMultilevel"/>
     <w:tmpl w:val="A2541F38"/>
@@ -1215,12 +2079,18 @@
     </w:lvl>
   </w:abstractNum>
   <w:num w:numId="1">
+    <w:abstractNumId w:val="2"/>
+  </w:num>
+  <w:num w:numId="2">
+    <w:abstractNumId w:val="4"/>
+  </w:num>
+  <w:num w:numId="3">
+    <w:abstractNumId w:val="3"/>
+  </w:num>
+  <w:num w:numId="4">
     <w:abstractNumId w:val="0"/>
   </w:num>
-  <w:num w:numId="2">
-    <w:abstractNumId w:val="2"/>
-  </w:num>
-  <w:num w:numId="3">
+  <w:num w:numId="5">
     <w:abstractNumId w:val="1"/>
   </w:num>
 </w:numbering>
@@ -1243,7 +2113,7 @@
       </w:pPr>
     </w:pPrDefault>
   </w:docDefaults>
-  <w:latentStyles w:defLockedState="0" w:defUIPriority="99" w:defSemiHidden="1" w:defUnhideWhenUsed="1" w:defQFormat="0" w:count="267">
+  <w:latentStyles w:defLockedState="0" w:defUIPriority="99" w:defSemiHidden="1" w:defUnhideWhenUsed="1" w:defQFormat="0" w:count="276">
     <w:lsdException w:name="Normal" w:semiHidden="0" w:uiPriority="0" w:unhideWhenUsed="0" w:qFormat="1"/>
     <w:lsdException w:name="heading 1" w:semiHidden="0" w:uiPriority="9" w:unhideWhenUsed="0" w:qFormat="1"/>
     <w:lsdException w:name="heading 2" w:uiPriority="9" w:qFormat="1"/>
@@ -1386,6 +2256,53 @@
     <w:name w:val="Normal"/>
     <w:qFormat/>
   </w:style>
+  <w:style w:type="paragraph" w:styleId="Heading1">
+    <w:name w:val="heading 1"/>
+    <w:basedOn w:val="Normal"/>
+    <w:next w:val="Normal"/>
+    <w:link w:val="Heading1Char"/>
+    <w:uiPriority w:val="9"/>
+    <w:qFormat/>
+    <w:rsid w:val="00C6751D"/>
+    <w:pPr>
+      <w:keepNext/>
+      <w:keepLines/>
+      <w:spacing w:before="480" w:after="0"/>
+      <w:outlineLvl w:val="0"/>
+    </w:pPr>
+    <w:rPr>
+      <w:rFonts w:asciiTheme="majorHAnsi" w:eastAsiaTheme="majorEastAsia" w:hAnsiTheme="majorHAnsi" w:cstheme="majorBidi"/>
+      <w:b/>
+      <w:bCs/>
+      <w:color w:val="2C6EAB" w:themeColor="accent1" w:themeShade="B5"/>
+      <w:sz w:val="32"/>
+      <w:szCs w:val="32"/>
+    </w:rPr>
+  </w:style>
+  <w:style w:type="paragraph" w:styleId="Heading2">
+    <w:name w:val="heading 2"/>
+    <w:basedOn w:val="Normal"/>
+    <w:next w:val="Normal"/>
+    <w:link w:val="Heading2Char"/>
+    <w:uiPriority w:val="9"/>
+    <w:unhideWhenUsed/>
+    <w:qFormat/>
+    <w:rsid w:val="00C6751D"/>
+    <w:pPr>
+      <w:keepNext/>
+      <w:keepLines/>
+      <w:spacing w:before="200" w:after="0"/>
+      <w:outlineLvl w:val="1"/>
+    </w:pPr>
+    <w:rPr>
+      <w:rFonts w:asciiTheme="majorHAnsi" w:eastAsiaTheme="majorEastAsia" w:hAnsiTheme="majorHAnsi" w:cstheme="majorBidi"/>
+      <w:b/>
+      <w:bCs/>
+      <w:color w:val="5B9BD5" w:themeColor="accent1"/>
+      <w:sz w:val="26"/>
+      <w:szCs w:val="26"/>
+    </w:rPr>
+  </w:style>
   <w:style w:type="character" w:default="1" w:styleId="DefaultParagraphFont">
     <w:name w:val="Default Paragraph Font"/>
     <w:uiPriority w:val="1"/>
@@ -1503,11 +2420,41 @@
     <w:unhideWhenUsed/>
     <w:rsid w:val="000F5958"/>
   </w:style>
+  <w:style w:type="character" w:customStyle="1" w:styleId="Heading1Char">
+    <w:name w:val="Heading 1 Char"/>
+    <w:basedOn w:val="DefaultParagraphFont"/>
+    <w:link w:val="Heading1"/>
+    <w:uiPriority w:val="9"/>
+    <w:rsid w:val="00C6751D"/>
+    <w:rPr>
+      <w:rFonts w:asciiTheme="majorHAnsi" w:eastAsiaTheme="majorEastAsia" w:hAnsiTheme="majorHAnsi" w:cstheme="majorBidi"/>
+      <w:b/>
+      <w:bCs/>
+      <w:color w:val="2C6EAB" w:themeColor="accent1" w:themeShade="B5"/>
+      <w:sz w:val="32"/>
+      <w:szCs w:val="32"/>
+    </w:rPr>
+  </w:style>
+  <w:style w:type="character" w:customStyle="1" w:styleId="Heading2Char">
+    <w:name w:val="Heading 2 Char"/>
+    <w:basedOn w:val="DefaultParagraphFont"/>
+    <w:link w:val="Heading2"/>
+    <w:uiPriority w:val="9"/>
+    <w:rsid w:val="00C6751D"/>
+    <w:rPr>
+      <w:rFonts w:asciiTheme="majorHAnsi" w:eastAsiaTheme="majorEastAsia" w:hAnsiTheme="majorHAnsi" w:cstheme="majorBidi"/>
+      <w:b/>
+      <w:bCs/>
+      <w:color w:val="5B9BD5" w:themeColor="accent1"/>
+      <w:sz w:val="26"/>
+      <w:szCs w:val="26"/>
+    </w:rPr>
+  </w:style>
 </w:styles>
 </file>
 
 <file path=word/stylesWithEffects.xml><?xml version="1.0" encoding="utf-8"?>
-<w:styles xmlns:wpc="http://schemas.microsoft.com/office/word/2010/wordprocessingCanvas" xmlns:mc="http://schemas.openxmlformats.org/markup-compatibility/2006" xmlns:o="urn:schemas-microsoft-com:office:office" xmlns:r="http://schemas.openxmlformats.org/officeDocument/2006/relationships" xmlns:m="http://schemas.openxmlformats.org/officeDocument/2006/math" xmlns:v="urn:schemas-microsoft-com:vml" xmlns:wp14="http://schemas.microsoft.com/office/word/2010/wordprocessingDrawing" xmlns:wp="http://schemas.openxmlformats.org/drawingml/2006/wordprocessingDrawing" xmlns:w10="urn:schemas-microsoft-com:office:word" xmlns:w="http://schemas.openxmlformats.org/wordprocessingml/2006/main" xmlns:w14="http://schemas.microsoft.com/office/word/2010/wordml" xmlns:wpg="http://schemas.microsoft.com/office/word/2010/wordprocessingGroup" xmlns:wpi="http://schemas.microsoft.com/office/word/2010/wordprocessingInk" xmlns:wne="http://schemas.microsoft.com/office/word/2006/wordml" xmlns:wps="http://schemas.microsoft.com/office/word/2010/wordprocessingShape" mc:Ignorable="w14 wp14">
+<w:styles xmlns:wpc="http://schemas.microsoft.com/office/word/2010/wordprocessingCanvas" xmlns:mo="http://schemas.microsoft.com/office/mac/office/2008/main" xmlns:mc="http://schemas.openxmlformats.org/markup-compatibility/2006" xmlns:mv="urn:schemas-microsoft-com:mac:vml" xmlns:o="urn:schemas-microsoft-com:office:office" xmlns:r="http://schemas.openxmlformats.org/officeDocument/2006/relationships" xmlns:m="http://schemas.openxmlformats.org/officeDocument/2006/math" xmlns:v="urn:schemas-microsoft-com:vml" xmlns:wp14="http://schemas.microsoft.com/office/word/2010/wordprocessingDrawing" xmlns:wp="http://schemas.openxmlformats.org/drawingml/2006/wordprocessingDrawing" xmlns:w10="urn:schemas-microsoft-com:office:word" xmlns:w="http://schemas.openxmlformats.org/wordprocessingml/2006/main" xmlns:w14="http://schemas.microsoft.com/office/word/2010/wordml" xmlns:wpg="http://schemas.microsoft.com/office/word/2010/wordprocessingGroup" xmlns:wpi="http://schemas.microsoft.com/office/word/2010/wordprocessingInk" xmlns:wne="http://schemas.microsoft.com/office/word/2006/wordml" xmlns:wps="http://schemas.microsoft.com/office/word/2010/wordprocessingShape" mc:Ignorable="w14 wp14">
   <w:docDefaults>
     <w:rPrDefault>
       <w:rPr>
@@ -1523,7 +2470,7 @@
       </w:pPr>
     </w:pPrDefault>
   </w:docDefaults>
-  <w:latentStyles w:defLockedState="0" w:defUIPriority="99" w:defSemiHidden="1" w:defUnhideWhenUsed="1" w:defQFormat="0" w:count="267">
+  <w:latentStyles w:defLockedState="0" w:defUIPriority="99" w:defSemiHidden="1" w:defUnhideWhenUsed="1" w:defQFormat="0" w:count="276">
     <w:lsdException w:name="Normal" w:semiHidden="0" w:uiPriority="0" w:unhideWhenUsed="0" w:qFormat="1"/>
     <w:lsdException w:name="heading 1" w:semiHidden="0" w:uiPriority="9" w:unhideWhenUsed="0" w:qFormat="1"/>
     <w:lsdException w:name="heading 2" w:uiPriority="9" w:qFormat="1"/>
@@ -1666,6 +2613,53 @@
     <w:name w:val="Normal"/>
     <w:qFormat/>
   </w:style>
+  <w:style w:type="paragraph" w:styleId="Heading1">
+    <w:name w:val="heading 1"/>
+    <w:basedOn w:val="Normal"/>
+    <w:next w:val="Normal"/>
+    <w:link w:val="Heading1Char"/>
+    <w:uiPriority w:val="9"/>
+    <w:qFormat/>
+    <w:rsid w:val="00C6751D"/>
+    <w:pPr>
+      <w:keepNext/>
+      <w:keepLines/>
+      <w:spacing w:before="480" w:after="0"/>
+      <w:outlineLvl w:val="0"/>
+    </w:pPr>
+    <w:rPr>
+      <w:rFonts w:asciiTheme="majorHAnsi" w:eastAsiaTheme="majorEastAsia" w:hAnsiTheme="majorHAnsi" w:cstheme="majorBidi"/>
+      <w:b/>
+      <w:bCs/>
+      <w:color w:val="2C6EAB" w:themeColor="accent1" w:themeShade="B5"/>
+      <w:sz w:val="32"/>
+      <w:szCs w:val="32"/>
+    </w:rPr>
+  </w:style>
+  <w:style w:type="paragraph" w:styleId="Heading2">
+    <w:name w:val="heading 2"/>
+    <w:basedOn w:val="Normal"/>
+    <w:next w:val="Normal"/>
+    <w:link w:val="Heading2Char"/>
+    <w:uiPriority w:val="9"/>
+    <w:unhideWhenUsed/>
+    <w:qFormat/>
+    <w:rsid w:val="00C6751D"/>
+    <w:pPr>
+      <w:keepNext/>
+      <w:keepLines/>
+      <w:spacing w:before="200" w:after="0"/>
+      <w:outlineLvl w:val="1"/>
+    </w:pPr>
+    <w:rPr>
+      <w:rFonts w:asciiTheme="majorHAnsi" w:eastAsiaTheme="majorEastAsia" w:hAnsiTheme="majorHAnsi" w:cstheme="majorBidi"/>
+      <w:b/>
+      <w:bCs/>
+      <w:color w:val="5B9BD5" w:themeColor="accent1"/>
+      <w:sz w:val="26"/>
+      <w:szCs w:val="26"/>
+    </w:rPr>
+  </w:style>
   <w:style w:type="character" w:default="1" w:styleId="DefaultParagraphFont">
     <w:name w:val="Default Paragraph Font"/>
     <w:uiPriority w:val="1"/>
@@ -1783,11 +2777,41 @@
     <w:unhideWhenUsed/>
     <w:rsid w:val="000F5958"/>
   </w:style>
+  <w:style w:type="character" w:customStyle="1" w:styleId="Heading1Char">
+    <w:name w:val="Heading 1 Char"/>
+    <w:basedOn w:val="DefaultParagraphFont"/>
+    <w:link w:val="Heading1"/>
+    <w:uiPriority w:val="9"/>
+    <w:rsid w:val="00C6751D"/>
+    <w:rPr>
+      <w:rFonts w:asciiTheme="majorHAnsi" w:eastAsiaTheme="majorEastAsia" w:hAnsiTheme="majorHAnsi" w:cstheme="majorBidi"/>
+      <w:b/>
+      <w:bCs/>
+      <w:color w:val="2C6EAB" w:themeColor="accent1" w:themeShade="B5"/>
+      <w:sz w:val="32"/>
+      <w:szCs w:val="32"/>
+    </w:rPr>
+  </w:style>
+  <w:style w:type="character" w:customStyle="1" w:styleId="Heading2Char">
+    <w:name w:val="Heading 2 Char"/>
+    <w:basedOn w:val="DefaultParagraphFont"/>
+    <w:link w:val="Heading2"/>
+    <w:uiPriority w:val="9"/>
+    <w:rsid w:val="00C6751D"/>
+    <w:rPr>
+      <w:rFonts w:asciiTheme="majorHAnsi" w:eastAsiaTheme="majorEastAsia" w:hAnsiTheme="majorHAnsi" w:cstheme="majorBidi"/>
+      <w:b/>
+      <w:bCs/>
+      <w:color w:val="5B9BD5" w:themeColor="accent1"/>
+      <w:sz w:val="26"/>
+      <w:szCs w:val="26"/>
+    </w:rPr>
+  </w:style>
 </w:styles>
 </file>
 
 <file path=word/glossary/document.xml><?xml version="1.0" encoding="utf-8"?>
-<w:glossaryDocument xmlns:wpc="http://schemas.microsoft.com/office/word/2010/wordprocessingCanvas" xmlns:mc="http://schemas.openxmlformats.org/markup-compatibility/2006" xmlns:o="urn:schemas-microsoft-com:office:office" xmlns:r="http://schemas.openxmlformats.org/officeDocument/2006/relationships" xmlns:m="http://schemas.openxmlformats.org/officeDocument/2006/math" xmlns:v="urn:schemas-microsoft-com:vml" xmlns:wp14="http://schemas.microsoft.com/office/word/2010/wordprocessingDrawing" xmlns:wp="http://schemas.openxmlformats.org/drawingml/2006/wordprocessingDrawing" xmlns:w10="urn:schemas-microsoft-com:office:word" xmlns:w="http://schemas.openxmlformats.org/wordprocessingml/2006/main" xmlns:w14="http://schemas.microsoft.com/office/word/2010/wordml" xmlns:wpg="http://schemas.microsoft.com/office/word/2010/wordprocessingGroup" xmlns:wpi="http://schemas.microsoft.com/office/word/2010/wordprocessingInk" xmlns:wne="http://schemas.microsoft.com/office/word/2006/wordml" xmlns:wps="http://schemas.microsoft.com/office/word/2010/wordprocessingShape" mc:Ignorable="w14 wp14">
+<w:glossaryDocument xmlns:wpc="http://schemas.microsoft.com/office/word/2010/wordprocessingCanvas" xmlns:mo="http://schemas.microsoft.com/office/mac/office/2008/main" xmlns:mc="http://schemas.openxmlformats.org/markup-compatibility/2006" xmlns:mv="urn:schemas-microsoft-com:mac:vml" xmlns:o="urn:schemas-microsoft-com:office:office" xmlns:r="http://schemas.openxmlformats.org/officeDocument/2006/relationships" xmlns:m="http://schemas.openxmlformats.org/officeDocument/2006/math" xmlns:v="urn:schemas-microsoft-com:vml" xmlns:wp14="http://schemas.microsoft.com/office/word/2010/wordprocessingDrawing" xmlns:wp="http://schemas.openxmlformats.org/drawingml/2006/wordprocessingDrawing" xmlns:w10="urn:schemas-microsoft-com:office:word" xmlns:w="http://schemas.openxmlformats.org/wordprocessingml/2006/main" xmlns:w14="http://schemas.microsoft.com/office/word/2010/wordml" xmlns:wpg="http://schemas.microsoft.com/office/word/2010/wordprocessingGroup" xmlns:wpi="http://schemas.microsoft.com/office/word/2010/wordprocessingInk" xmlns:wne="http://schemas.microsoft.com/office/word/2006/wordml" xmlns:wps="http://schemas.microsoft.com/office/word/2010/wordprocessingShape" mc:Ignorable="w14 wp14">
   <w:docParts>
     <w:docPart>
       <w:docPartPr>
@@ -1937,26 +2961,26 @@
 
 <file path=word/glossary/fontTable.xml><?xml version="1.0" encoding="utf-8"?>
 <w:fonts xmlns:mc="http://schemas.openxmlformats.org/markup-compatibility/2006" xmlns:r="http://schemas.openxmlformats.org/officeDocument/2006/relationships" xmlns:w="http://schemas.openxmlformats.org/wordprocessingml/2006/main" xmlns:w14="http://schemas.microsoft.com/office/word/2010/wordml" mc:Ignorable="w14">
-  <w:font w:name="Calibri">
-    <w:panose1 w:val="020F0502020204030204"/>
-    <w:charset w:val="00"/>
-    <w:family w:val="swiss"/>
+  <w:font w:name="Symbol">
+    <w:panose1 w:val="00000000000000000000"/>
+    <w:charset w:val="02"/>
+    <w:family w:val="auto"/>
     <w:pitch w:val="variable"/>
-    <w:sig w:usb0="E00002FF" w:usb1="4000ACFF" w:usb2="00000001" w:usb3="00000000" w:csb0="0000019F" w:csb1="00000000"/>
+    <w:sig w:usb0="00000000" w:usb1="10000000" w:usb2="00000000" w:usb3="00000000" w:csb0="80000000" w:csb1="00000000"/>
   </w:font>
   <w:font w:name="Times New Roman">
     <w:panose1 w:val="02020603050405020304"/>
     <w:charset w:val="00"/>
-    <w:family w:val="roman"/>
+    <w:family w:val="auto"/>
     <w:pitch w:val="variable"/>
-    <w:sig w:usb0="E0002EFF" w:usb1="C0007843" w:usb2="00000009" w:usb3="00000000" w:csb0="000001FF" w:csb1="00000000"/>
+    <w:sig w:usb0="00000003" w:usb1="00000000" w:usb2="00000000" w:usb3="00000000" w:csb0="00000001" w:csb1="00000000"/>
   </w:font>
   <w:font w:name="Courier New">
     <w:panose1 w:val="02070309020205020404"/>
     <w:charset w:val="00"/>
-    <w:family w:val="modern"/>
-    <w:pitch w:val="fixed"/>
-    <w:sig w:usb0="E0002AFF" w:usb1="C0007843" w:usb2="00000009" w:usb3="00000000" w:csb0="000001FF" w:csb1="00000000"/>
+    <w:family w:val="auto"/>
+    <w:pitch w:val="variable"/>
+    <w:sig w:usb0="00000003" w:usb1="00000000" w:usb2="00000000" w:usb3="00000000" w:csb0="00000001" w:csb1="00000000"/>
   </w:font>
   <w:font w:name="Wingdings">
     <w:panose1 w:val="05000000000000000000"/>
@@ -1965,22 +2989,37 @@
     <w:pitch w:val="variable"/>
     <w:sig w:usb0="00000000" w:usb1="10000000" w:usb2="00000000" w:usb3="00000000" w:csb0="80000000" w:csb1="00000000"/>
   </w:font>
-  <w:font w:name="Symbol">
-    <w:panose1 w:val="05050102010706020507"/>
-    <w:charset w:val="02"/>
-    <w:family w:val="roman"/>
+  <w:font w:name="Calibri">
+    <w:panose1 w:val="020F0502020204030204"/>
+    <w:charset w:val="00"/>
+    <w:family w:val="auto"/>
     <w:pitch w:val="variable"/>
-    <w:sig w:usb0="00000000" w:usb1="10000000" w:usb2="00000000" w:usb3="00000000" w:csb0="80000000" w:csb1="00000000"/>
+    <w:sig w:usb0="00000003" w:usb1="00000000" w:usb2="00000000" w:usb3="00000000" w:csb0="00000001" w:csb1="00000000"/>
   </w:font>
   <w:font w:name="Batang">
     <w:altName w:val="바탕"/>
-    <w:panose1 w:val="02030600000101010101"/>
     <w:charset w:val="81"/>
     <w:family w:val="roman"/>
     <w:pitch w:val="variable"/>
     <w:sig w:usb0="B00002AF" w:usb1="69D77CFB" w:usb2="00000030" w:usb3="00000000" w:csb0="0008009F" w:csb1="00000000"/>
   </w:font>
+  <w:font w:name="Calibri Light">
+    <w:panose1 w:val="020F0302020204030204"/>
+    <w:charset w:val="00"/>
+    <w:family w:val="auto"/>
+    <w:pitch w:val="variable"/>
+    <w:sig w:usb0="00000003" w:usb1="00000000" w:usb2="00000000" w:usb3="00000000" w:csb0="00000001" w:csb1="00000000"/>
+  </w:font>
+  <w:font w:name="ＭＳ ゴシック">
+    <w:panose1 w:val="00000000000000000000"/>
+    <w:charset w:val="80"/>
+    <w:family w:val="modern"/>
+    <w:notTrueType/>
+    <w:pitch w:val="fixed"/>
+    <w:sig w:usb0="00000001" w:usb1="08070000" w:usb2="00000010" w:usb3="00000000" w:csb0="00020000" w:csb1="00000000"/>
+  </w:font>
   <w:font w:name="Lucida Grande">
+    <w:panose1 w:val="020B0600040502020204"/>
     <w:charset w:val="00"/>
     <w:family w:val="auto"/>
     <w:pitch w:val="variable"/>
@@ -1988,41 +3027,32 @@
   </w:font>
   <w:font w:name="Malgun Gothic">
     <w:altName w:val="맑은 고딕"/>
-    <w:panose1 w:val="020B0503020000020004"/>
     <w:charset w:val="81"/>
     <w:family w:val="swiss"/>
     <w:pitch w:val="variable"/>
     <w:sig w:usb0="9000002F" w:usb1="29D77CFB" w:usb2="00000012" w:usb3="00000000" w:csb0="00080001" w:csb1="00000000"/>
   </w:font>
-  <w:font w:name="MS Gothic">
-    <w:altName w:val="ＭＳ ゴシック"/>
-    <w:panose1 w:val="020B0609070205080204"/>
+  <w:font w:name="Arial">
+    <w:panose1 w:val="020B0604020202020204"/>
+    <w:charset w:val="00"/>
+    <w:family w:val="auto"/>
+    <w:pitch w:val="variable"/>
+    <w:sig w:usb0="00000003" w:usb1="00000000" w:usb2="00000000" w:usb3="00000000" w:csb0="00000001" w:csb1="00000000"/>
+  </w:font>
+  <w:font w:name="ＭＳ 明朝">
+    <w:panose1 w:val="00000000000000000000"/>
     <w:charset w:val="80"/>
-    <w:family w:val="modern"/>
+    <w:family w:val="roman"/>
+    <w:notTrueType/>
     <w:pitch w:val="fixed"/>
-    <w:sig w:usb0="E00002FF" w:usb1="6AC7FDFB" w:usb2="08000012" w:usb3="00000000" w:csb0="0002009F" w:csb1="00000000"/>
-  </w:font>
-  <w:font w:name="Calibri Light">
-    <w:panose1 w:val="020F0302020204030204"/>
-    <w:charset w:val="00"/>
-    <w:family w:val="swiss"/>
-    <w:pitch w:val="variable"/>
-    <w:sig w:usb0="A00002EF" w:usb1="4000207B" w:usb2="00000000" w:usb3="00000000" w:csb0="0000019F" w:csb1="00000000"/>
-  </w:font>
-  <w:font w:name="MS Mincho">
-    <w:altName w:val="ＭＳ 明朝"/>
-    <w:panose1 w:val="02020609040205080304"/>
-    <w:charset w:val="80"/>
-    <w:family w:val="modern"/>
-    <w:pitch w:val="fixed"/>
-    <w:sig w:usb0="E00002FF" w:usb1="6AC7FDFB" w:usb2="08000012" w:usb3="00000000" w:csb0="0002009F" w:csb1="00000000"/>
+    <w:sig w:usb0="00000001" w:usb1="08070000" w:usb2="00000010" w:usb3="00000000" w:csb0="00020000" w:csb1="00000000"/>
   </w:font>
   <w:font w:name="Cambria">
     <w:panose1 w:val="02040503050406030204"/>
     <w:charset w:val="00"/>
-    <w:family w:val="roman"/>
+    <w:family w:val="auto"/>
     <w:pitch w:val="variable"/>
-    <w:sig w:usb0="E00002FF" w:usb1="400004FF" w:usb2="00000000" w:usb3="00000000" w:csb0="0000019F" w:csb1="00000000"/>
+    <w:sig w:usb0="00000003" w:usb1="00000000" w:usb2="00000000" w:usb3="00000000" w:csb0="00000001" w:csb1="00000000"/>
   </w:font>
 </w:fonts>
 </file>
@@ -2048,6 +3078,7 @@
     <w:rsid w:val="006A77D1"/>
     <w:rsid w:val="00703DA2"/>
     <w:rsid w:val="00705E84"/>
+    <w:rsid w:val="007E4253"/>
     <w:rsid w:val="00AD3E33"/>
     <w:rsid w:val="00B55C75"/>
     <w:rsid w:val="00BF5370"/>
@@ -2091,7 +3122,7 @@
       </w:pPr>
     </w:pPrDefault>
   </w:docDefaults>
-  <w:latentStyles w:defLockedState="0" w:defUIPriority="99" w:defSemiHidden="1" w:defUnhideWhenUsed="1" w:defQFormat="0" w:count="267">
+  <w:latentStyles w:defLockedState="0" w:defUIPriority="99" w:defSemiHidden="1" w:defUnhideWhenUsed="1" w:defQFormat="0" w:count="276">
     <w:lsdException w:name="Normal" w:semiHidden="0" w:uiPriority="0" w:unhideWhenUsed="0" w:qFormat="1"/>
     <w:lsdException w:name="heading 1" w:semiHidden="0" w:uiPriority="9" w:unhideWhenUsed="0" w:qFormat="1"/>
     <w:lsdException w:name="heading 2" w:uiPriority="9" w:qFormat="1"/>
@@ -2359,7 +3390,7 @@
 </file>
 
 <file path=word/glossary/stylesWithEffects.xml><?xml version="1.0" encoding="utf-8"?>
-<w:styles xmlns:wpc="http://schemas.microsoft.com/office/word/2010/wordprocessingCanvas" xmlns:mc="http://schemas.openxmlformats.org/markup-compatibility/2006" xmlns:o="urn:schemas-microsoft-com:office:office" xmlns:r="http://schemas.openxmlformats.org/officeDocument/2006/relationships" xmlns:m="http://schemas.openxmlformats.org/officeDocument/2006/math" xmlns:v="urn:schemas-microsoft-com:vml" xmlns:wp14="http://schemas.microsoft.com/office/word/2010/wordprocessingDrawing" xmlns:wp="http://schemas.openxmlformats.org/drawingml/2006/wordprocessingDrawing" xmlns:w10="urn:schemas-microsoft-com:office:word" xmlns:w="http://schemas.openxmlformats.org/wordprocessingml/2006/main" xmlns:w14="http://schemas.microsoft.com/office/word/2010/wordml" xmlns:wpg="http://schemas.microsoft.com/office/word/2010/wordprocessingGroup" xmlns:wpi="http://schemas.microsoft.com/office/word/2010/wordprocessingInk" xmlns:wne="http://schemas.microsoft.com/office/word/2006/wordml" xmlns:wps="http://schemas.microsoft.com/office/word/2010/wordprocessingShape" mc:Ignorable="w14 wp14">
+<w:styles xmlns:wpc="http://schemas.microsoft.com/office/word/2010/wordprocessingCanvas" xmlns:mo="http://schemas.microsoft.com/office/mac/office/2008/main" xmlns:mc="http://schemas.openxmlformats.org/markup-compatibility/2006" xmlns:mv="urn:schemas-microsoft-com:mac:vml" xmlns:o="urn:schemas-microsoft-com:office:office" xmlns:r="http://schemas.openxmlformats.org/officeDocument/2006/relationships" xmlns:m="http://schemas.openxmlformats.org/officeDocument/2006/math" xmlns:v="urn:schemas-microsoft-com:vml" xmlns:wp14="http://schemas.microsoft.com/office/word/2010/wordprocessingDrawing" xmlns:wp="http://schemas.openxmlformats.org/drawingml/2006/wordprocessingDrawing" xmlns:w10="urn:schemas-microsoft-com:office:word" xmlns:w="http://schemas.openxmlformats.org/wordprocessingml/2006/main" xmlns:w14="http://schemas.microsoft.com/office/word/2010/wordml" xmlns:wpg="http://schemas.microsoft.com/office/word/2010/wordprocessingGroup" xmlns:wpi="http://schemas.microsoft.com/office/word/2010/wordprocessingInk" xmlns:wne="http://schemas.microsoft.com/office/word/2006/wordml" xmlns:wps="http://schemas.microsoft.com/office/word/2010/wordprocessingShape" mc:Ignorable="w14 wp14">
   <w:docDefaults>
     <w:rPrDefault>
       <w:rPr>
@@ -2375,7 +3406,7 @@
       </w:pPr>
     </w:pPrDefault>
   </w:docDefaults>
-  <w:latentStyles w:defLockedState="0" w:defUIPriority="99" w:defSemiHidden="1" w:defUnhideWhenUsed="1" w:defQFormat="0" w:count="267">
+  <w:latentStyles w:defLockedState="0" w:defUIPriority="99" w:defSemiHidden="1" w:defUnhideWhenUsed="1" w:defQFormat="0" w:count="276">
     <w:lsdException w:name="Normal" w:semiHidden="0" w:uiPriority="0" w:unhideWhenUsed="0" w:qFormat="1"/>
     <w:lsdException w:name="heading 1" w:semiHidden="0" w:uiPriority="9" w:unhideWhenUsed="0" w:qFormat="1"/>
     <w:lsdException w:name="heading 2" w:uiPriority="9" w:qFormat="1"/>
@@ -2646,6 +3677,7 @@
 <w:webSettings xmlns:mc="http://schemas.openxmlformats.org/markup-compatibility/2006" xmlns:r="http://schemas.openxmlformats.org/officeDocument/2006/relationships" xmlns:w="http://schemas.openxmlformats.org/wordprocessingml/2006/main" xmlns:w14="http://schemas.microsoft.com/office/word/2010/wordml" mc:Ignorable="w14">
   <w:optimizeForBrowser/>
   <w:allowPNG/>
+  <w:doNotSaveAsSingleFile/>
 </w:webSettings>
 </file>
 
@@ -2904,7 +3936,7 @@
   <a:extraClrSchemeLst/>
   <a:extLst>
     <a:ext uri="{05A4C25C-085E-4340-85A3-A5531E510DB2}">
-      <thm15:themeFamily xmlns="" xmlns:thm15="http://schemas.microsoft.com/office/thememl/2012/main" name="Office Theme" id="{62F939B6-93AF-4DB8-9C6B-D6C7DFDC589F}" vid="{4A3C46E8-61CC-4603-A589-7422A47A8E4A}"/>
+      <thm15:themeFamily xmlns:thm15="http://schemas.microsoft.com/office/thememl/2012/main" xmlns="" name="Office Theme" id="{62F939B6-93AF-4DB8-9C6B-D6C7DFDC589F}" vid="{4A3C46E8-61CC-4603-A589-7422A47A8E4A}"/>
     </a:ext>
   </a:extLst>
 </a:theme>

</xml_diff>

<commit_message>
Updated tasks on schedule
</commit_message>
<xml_diff>
--- a/statusReports/week1.docx
+++ b/statusReports/week1.docx
@@ -512,7 +512,22 @@
               <w:sz w:val="24"/>
               <w:szCs w:val="24"/>
             </w:rPr>
-            <w:t>Scott is currently…</w:t>
+            <w:t>Scott is currently working on adding the ability to create user accounts.  He is planning to have this completed by Monday Mar 24</w:t>
+          </w:r>
+          <w:r>
+            <w:rPr>
+              <w:sz w:val="24"/>
+              <w:szCs w:val="24"/>
+              <w:vertAlign w:val="superscript"/>
+            </w:rPr>
+            <w:t>th</w:t>
+          </w:r>
+          <w:r>
+            <w:rPr>
+              <w:sz w:val="24"/>
+              <w:szCs w:val="24"/>
+            </w:rPr>
+            <w:t>.</w:t>
           </w:r>
         </w:p>
         <w:p>
@@ -604,6 +619,7 @@
           <w:sz w:val="24"/>
           <w:szCs w:val="24"/>
         </w:rPr>
+        <w:lastRenderedPageBreak/>
         <w:t>What is your future work</w:t>
       </w:r>
       <w:r>
@@ -623,191 +639,12 @@
         <w:t>?</w:t>
       </w:r>
     </w:p>
-    <w:sdt>
-      <w:sdtPr>
-        <w:rPr>
-          <w:rFonts w:asciiTheme="majorHAnsi" w:eastAsiaTheme="majorEastAsia" w:hAnsiTheme="majorHAnsi" w:cstheme="majorBidi"/>
-          <w:b/>
-          <w:bCs/>
-          <w:color w:val="2C6EAB" w:themeColor="accent1" w:themeShade="B5"/>
-          <w:sz w:val="24"/>
-          <w:szCs w:val="24"/>
-        </w:rPr>
-        <w:id w:val="1770043082"/>
-        <w:placeholder>
-          <w:docPart w:val="7EBD9D2A4FE14B9695F0DA4C5EF37745"/>
-        </w:placeholder>
-      </w:sdtPr>
-      <w:sdtEndPr/>
-      <w:sdtContent>
-        <w:p>
-          <w:pPr>
-            <w:pStyle w:val="NoSpacing"/>
-            <w:rPr>
-              <w:sz w:val="24"/>
-              <w:szCs w:val="24"/>
-              <w:lang w:eastAsia="ko-KR"/>
-            </w:rPr>
-          </w:pPr>
-          <w:r>
-            <w:rPr>
-              <w:rFonts w:hint="eastAsia"/>
-              <w:sz w:val="24"/>
-              <w:szCs w:val="24"/>
-              <w:lang w:eastAsia="ko-KR"/>
-            </w:rPr>
-            <w:t>Scott</w:t>
-          </w:r>
-          <w:r>
-            <w:rPr>
-              <w:sz w:val="24"/>
-              <w:szCs w:val="24"/>
-              <w:lang w:eastAsia="ko-KR"/>
-            </w:rPr>
-            <w:t>…</w:t>
-          </w:r>
-        </w:p>
-        <w:p>
-          <w:pPr>
-            <w:pStyle w:val="NoSpacing"/>
-            <w:rPr>
-              <w:sz w:val="24"/>
-              <w:szCs w:val="24"/>
-              <w:lang w:eastAsia="ko-KR"/>
-            </w:rPr>
-          </w:pPr>
-        </w:p>
-        <w:p>
-          <w:pPr>
-            <w:pStyle w:val="NoSpacing"/>
-            <w:rPr>
-              <w:b/>
-              <w:sz w:val="24"/>
-              <w:szCs w:val="24"/>
-              <w:lang w:eastAsia="ko-KR"/>
-            </w:rPr>
-          </w:pPr>
-          <w:r>
-            <w:rPr>
-              <w:rFonts w:hint="eastAsia"/>
-              <w:sz w:val="24"/>
-              <w:szCs w:val="24"/>
-              <w:lang w:eastAsia="ko-KR"/>
-            </w:rPr>
-            <w:t xml:space="preserve">Derek will be working on creating a login form </w:t>
-          </w:r>
-          <w:r>
-            <w:rPr>
-              <w:sz w:val="24"/>
-              <w:szCs w:val="24"/>
-              <w:lang w:eastAsia="ko-KR"/>
-            </w:rPr>
-            <w:t>for the</w:t>
-          </w:r>
-          <w:r>
-            <w:rPr>
-              <w:rFonts w:hint="eastAsia"/>
-              <w:sz w:val="24"/>
-              <w:szCs w:val="24"/>
-              <w:lang w:eastAsia="ko-KR"/>
-            </w:rPr>
-            <w:t xml:space="preserve"> </w:t>
-          </w:r>
-          <w:proofErr w:type="gramStart"/>
-          <w:r>
-            <w:rPr>
-              <w:rFonts w:hint="eastAsia"/>
-              <w:sz w:val="24"/>
-              <w:szCs w:val="24"/>
-              <w:lang w:eastAsia="ko-KR"/>
-            </w:rPr>
-            <w:t>users which</w:t>
-          </w:r>
-          <w:proofErr w:type="gramEnd"/>
-          <w:r>
-            <w:rPr>
-              <w:rFonts w:hint="eastAsia"/>
-              <w:sz w:val="24"/>
-              <w:szCs w:val="24"/>
-              <w:lang w:eastAsia="ko-KR"/>
-            </w:rPr>
-            <w:t xml:space="preserve"> will then initiate a function to supply all the events for that user from the database and draw all the events onto the map. This should be done by Friday of next week. </w:t>
-          </w:r>
-        </w:p>
-        <w:p>
-          <w:pPr>
-            <w:pStyle w:val="NoSpacing"/>
-            <w:rPr>
-              <w:sz w:val="24"/>
-              <w:szCs w:val="24"/>
-              <w:lang w:eastAsia="ko-KR"/>
-            </w:rPr>
-          </w:pPr>
-          <w:r>
-            <w:rPr>
-              <w:sz w:val="24"/>
-              <w:szCs w:val="24"/>
-            </w:rPr>
-            <w:t xml:space="preserve"> </w:t>
-          </w:r>
-        </w:p>
-        <w:p>
-          <w:pPr>
-            <w:pStyle w:val="NoSpacing"/>
-            <w:rPr>
-              <w:sz w:val="24"/>
-              <w:szCs w:val="24"/>
-              <w:lang w:eastAsia="ko-KR"/>
-            </w:rPr>
-          </w:pPr>
-          <w:r>
-            <w:rPr>
-              <w:rFonts w:hint="eastAsia"/>
-              <w:sz w:val="24"/>
-              <w:szCs w:val="24"/>
-              <w:lang w:eastAsia="ko-KR"/>
-            </w:rPr>
-            <w:t>Jocelynn</w:t>
-          </w:r>
-          <w:r>
-            <w:rPr>
-              <w:sz w:val="24"/>
-              <w:szCs w:val="24"/>
-              <w:lang w:eastAsia="ko-KR"/>
-            </w:rPr>
-            <w:t>…</w:t>
-          </w:r>
-        </w:p>
-        <w:p>
-          <w:pPr>
-            <w:pStyle w:val="NoSpacing"/>
-            <w:rPr>
-              <w:sz w:val="24"/>
-              <w:szCs w:val="24"/>
-              <w:lang w:eastAsia="ko-KR"/>
-            </w:rPr>
-          </w:pPr>
-        </w:p>
-        <w:p>
-          <w:pPr>
-            <w:pStyle w:val="Heading1"/>
-            <w:rPr>
-              <w:lang w:eastAsia="ko-KR"/>
-            </w:rPr>
-          </w:pPr>
-          <w:r>
-            <w:rPr>
-              <w:lang w:eastAsia="ko-KR"/>
-            </w:rPr>
-            <w:t>Project Schedule</w:t>
-          </w:r>
-        </w:p>
-      </w:sdtContent>
-    </w:sdt>
     <w:p>
       <w:pPr>
         <w:pStyle w:val="Heading2"/>
       </w:pPr>
+      <w:bookmarkStart w:id="0" w:name="_GoBack"/>
+      <w:bookmarkEnd w:id="0"/>
       <w:r>
         <w:t>Base Functionality:</w:t>
       </w:r>
@@ -823,6 +660,9 @@
       <w:r>
         <w:t>Pyramid framework</w:t>
       </w:r>
+      <w:r>
+        <w:t xml:space="preserve"> (complete)</w:t>
+      </w:r>
     </w:p>
     <w:p>
       <w:pPr>
@@ -843,6 +683,13 @@
         </w:rPr>
         <w:t>Landing Page</w:t>
       </w:r>
+      <w:r>
+        <w:rPr>
+          <w:sz w:val="24"/>
+          <w:szCs w:val="24"/>
+        </w:rPr>
+        <w:t xml:space="preserve"> (complete)</w:t>
+      </w:r>
     </w:p>
     <w:p>
       <w:pPr>
@@ -872,16 +719,34 @@
           <w:numId w:val="4"/>
         </w:numPr>
         <w:rPr>
-          <w:sz w:val="24"/>
-          <w:szCs w:val="24"/>
-        </w:rPr>
-      </w:pPr>
-      <w:r>
-        <w:rPr>
-          <w:sz w:val="24"/>
-          <w:szCs w:val="24"/>
-        </w:rPr>
-        <w:t>Create and account</w:t>
+          <w:color w:val="2E74B5" w:themeColor="accent1" w:themeShade="BF"/>
+          <w:sz w:val="24"/>
+          <w:szCs w:val="24"/>
+        </w:rPr>
+      </w:pPr>
+      <w:r>
+        <w:rPr>
+          <w:color w:val="2E74B5" w:themeColor="accent1" w:themeShade="BF"/>
+          <w:sz w:val="24"/>
+          <w:szCs w:val="24"/>
+        </w:rPr>
+        <w:t>Create an</w:t>
+      </w:r>
+      <w:r>
+        <w:rPr>
+          <w:color w:val="2E74B5" w:themeColor="accent1" w:themeShade="BF"/>
+          <w:sz w:val="24"/>
+          <w:szCs w:val="24"/>
+        </w:rPr>
+        <w:t xml:space="preserve"> account</w:t>
+      </w:r>
+      <w:r>
+        <w:rPr>
+          <w:color w:val="2E74B5" w:themeColor="accent1" w:themeShade="BF"/>
+          <w:sz w:val="24"/>
+          <w:szCs w:val="24"/>
+        </w:rPr>
+        <w:t xml:space="preserve"> (3/24/14)</w:t>
       </w:r>
     </w:p>
     <w:p>
@@ -903,6 +768,13 @@
         </w:rPr>
         <w:t>Login</w:t>
       </w:r>
+      <w:r>
+        <w:rPr>
+          <w:sz w:val="24"/>
+          <w:szCs w:val="24"/>
+        </w:rPr>
+        <w:t xml:space="preserve"> (complete)</w:t>
+      </w:r>
     </w:p>
     <w:p>
       <w:pPr>
@@ -943,6 +815,13 @@
         </w:rPr>
         <w:t>Create</w:t>
       </w:r>
+      <w:r>
+        <w:rPr>
+          <w:sz w:val="24"/>
+          <w:szCs w:val="24"/>
+        </w:rPr>
+        <w:t xml:space="preserve"> (complete)</w:t>
+      </w:r>
     </w:p>
     <w:p>
       <w:pPr>
@@ -963,6 +842,13 @@
         </w:rPr>
         <w:t>Read</w:t>
       </w:r>
+      <w:r>
+        <w:rPr>
+          <w:sz w:val="24"/>
+          <w:szCs w:val="24"/>
+        </w:rPr>
+        <w:t xml:space="preserve"> (complete)</w:t>
+      </w:r>
     </w:p>
     <w:p>
       <w:pPr>
@@ -972,16 +858,42 @@
           <w:numId w:val="4"/>
         </w:numPr>
         <w:rPr>
-          <w:sz w:val="24"/>
-          <w:szCs w:val="24"/>
-        </w:rPr>
-      </w:pPr>
-      <w:r>
-        <w:rPr>
+          <w:color w:val="2E74B5" w:themeColor="accent1" w:themeShade="BF"/>
+          <w:sz w:val="24"/>
+          <w:szCs w:val="24"/>
+        </w:rPr>
+      </w:pPr>
+      <w:r>
+        <w:rPr>
+          <w:color w:val="2E74B5" w:themeColor="accent1" w:themeShade="BF"/>
           <w:sz w:val="24"/>
           <w:szCs w:val="24"/>
         </w:rPr>
         <w:t>Update</w:t>
+      </w:r>
+      <w:r>
+        <w:rPr>
+          <w:color w:val="2E74B5" w:themeColor="accent1" w:themeShade="BF"/>
+          <w:sz w:val="24"/>
+          <w:szCs w:val="24"/>
+        </w:rPr>
+        <w:t xml:space="preserve"> </w:t>
+      </w:r>
+      <w:r>
+        <w:rPr>
+          <w:color w:val="2E74B5" w:themeColor="accent1" w:themeShade="BF"/>
+          <w:sz w:val="24"/>
+          <w:szCs w:val="24"/>
+        </w:rPr>
+        <w:t>(4/7</w:t>
+      </w:r>
+      <w:r>
+        <w:rPr>
+          <w:color w:val="2E74B5" w:themeColor="accent1" w:themeShade="BF"/>
+          <w:sz w:val="24"/>
+          <w:szCs w:val="24"/>
+        </w:rPr>
+        <w:t>/14)</w:t>
       </w:r>
     </w:p>
     <w:p>
@@ -992,16 +904,34 @@
           <w:numId w:val="4"/>
         </w:numPr>
         <w:rPr>
-          <w:sz w:val="24"/>
-          <w:szCs w:val="24"/>
-        </w:rPr>
-      </w:pPr>
-      <w:r>
-        <w:rPr>
+          <w:color w:val="2E74B5" w:themeColor="accent1" w:themeShade="BF"/>
+          <w:sz w:val="24"/>
+          <w:szCs w:val="24"/>
+        </w:rPr>
+      </w:pPr>
+      <w:r>
+        <w:rPr>
+          <w:color w:val="2E74B5" w:themeColor="accent1" w:themeShade="BF"/>
           <w:sz w:val="24"/>
           <w:szCs w:val="24"/>
         </w:rPr>
         <w:t>Destroy</w:t>
+      </w:r>
+      <w:r>
+        <w:rPr>
+          <w:color w:val="2E74B5" w:themeColor="accent1" w:themeShade="BF"/>
+          <w:sz w:val="24"/>
+          <w:szCs w:val="24"/>
+        </w:rPr>
+        <w:t xml:space="preserve"> (4/7</w:t>
+      </w:r>
+      <w:r>
+        <w:rPr>
+          <w:color w:val="2E74B5" w:themeColor="accent1" w:themeShade="BF"/>
+          <w:sz w:val="24"/>
+          <w:szCs w:val="24"/>
+        </w:rPr>
+        <w:t>/14)</w:t>
       </w:r>
     </w:p>
     <w:p>
@@ -1123,8 +1053,6 @@
         </w:rPr>
         <w:t>On map</w:t>
       </w:r>
-      <w:bookmarkStart w:id="0" w:name="_GoBack"/>
-      <w:bookmarkEnd w:id="0"/>
     </w:p>
     <w:p>
       <w:pPr>
@@ -1252,6 +1180,36 @@
       <w:pPr>
         <w:pStyle w:val="ListParagraph"/>
         <w:numPr>
+          <w:ilvl w:val="2"/>
+          <w:numId w:val="4"/>
+        </w:numPr>
+        <w:rPr>
+          <w:color w:val="2E74B5" w:themeColor="accent1" w:themeShade="BF"/>
+          <w:sz w:val="24"/>
+          <w:szCs w:val="24"/>
+        </w:rPr>
+      </w:pPr>
+      <w:r>
+        <w:rPr>
+          <w:color w:val="2E74B5" w:themeColor="accent1" w:themeShade="BF"/>
+          <w:sz w:val="24"/>
+          <w:szCs w:val="24"/>
+        </w:rPr>
+        <w:t>Format content in modal (3/31/14</w:t>
+      </w:r>
+      <w:r>
+        <w:rPr>
+          <w:color w:val="2E74B5" w:themeColor="accent1" w:themeShade="BF"/>
+          <w:sz w:val="24"/>
+          <w:szCs w:val="24"/>
+        </w:rPr>
+        <w:t>)</w:t>
+      </w:r>
+    </w:p>
+    <w:p>
+      <w:pPr>
+        <w:pStyle w:val="ListParagraph"/>
+        <w:numPr>
           <w:ilvl w:val="0"/>
           <w:numId w:val="4"/>
         </w:numPr>
@@ -1276,16 +1234,26 @@
           <w:numId w:val="4"/>
         </w:numPr>
         <w:rPr>
-          <w:sz w:val="24"/>
-          <w:szCs w:val="24"/>
-        </w:rPr>
-      </w:pPr>
-      <w:r>
-        <w:rPr>
+          <w:color w:val="2E74B5" w:themeColor="accent1" w:themeShade="BF"/>
+          <w:sz w:val="24"/>
+          <w:szCs w:val="24"/>
+        </w:rPr>
+      </w:pPr>
+      <w:r>
+        <w:rPr>
+          <w:color w:val="2E74B5" w:themeColor="accent1" w:themeShade="BF"/>
           <w:sz w:val="24"/>
           <w:szCs w:val="24"/>
         </w:rPr>
         <w:t>Allow event content to be edited or deleted</w:t>
+      </w:r>
+      <w:r>
+        <w:rPr>
+          <w:color w:val="2E74B5" w:themeColor="accent1" w:themeShade="BF"/>
+          <w:sz w:val="24"/>
+          <w:szCs w:val="24"/>
+        </w:rPr>
+        <w:t xml:space="preserve"> (4/7/14)</w:t>
       </w:r>
     </w:p>
     <w:p>
@@ -1373,7 +1341,6 @@
           <w:sz w:val="24"/>
           <w:szCs w:val="24"/>
         </w:rPr>
-        <w:lastRenderedPageBreak/>
         <w:t>View</w:t>
       </w:r>
       <w:r>
@@ -1512,7 +1479,7 @@
         <w:rStyle w:val="PageNumber"/>
         <w:noProof/>
       </w:rPr>
-      <w:t>3</w:t>
+      <w:t>1</w:t>
     </w:r>
     <w:r>
       <w:rPr>
@@ -2934,35 +2901,6 @@
         <w:p>
           <w:pPr>
             <w:pStyle w:val="6D2FD404B4404FEA8CA849DEF840A5F41"/>
-          </w:pPr>
-          <w:r>
-            <w:rPr>
-              <w:rStyle w:val="PlaceholderText"/>
-            </w:rPr>
-            <w:t>Click here to enter text.</w:t>
-          </w:r>
-        </w:p>
-      </w:docPartBody>
-    </w:docPart>
-    <w:docPart>
-      <w:docPartPr>
-        <w:name w:val="7EBD9D2A4FE14B9695F0DA4C5EF37745"/>
-        <w:category>
-          <w:name w:val="General"/>
-          <w:gallery w:val="placeholder"/>
-        </w:category>
-        <w:types>
-          <w:type w:val="bbPlcHdr"/>
-        </w:types>
-        <w:behaviors>
-          <w:behavior w:val="content"/>
-        </w:behaviors>
-        <w:guid w:val="{170A5E61-A3F9-46DD-8252-5F52262B066A}"/>
-      </w:docPartPr>
-      <w:docPartBody>
-        <w:p>
-          <w:pPr>
-            <w:pStyle w:val="7EBD9D2A4FE14B9695F0DA4C5EF377451"/>
           </w:pPr>
           <w:r>
             <w:rPr>

</xml_diff>